<commit_message>
WI added get all parts and all tools
</commit_message>
<xml_diff>
--- a/Documentation/APIs Docs/Work Instructions.docx
+++ b/Documentation/APIs Docs/Work Instructions.docx
@@ -468,8 +468,21 @@
           <w:lang w:eastAsia="en-IN"/>
           <w14:ligatures w14:val="none"/>
         </w:rPr>
-        <w:t>application/json</w:t>
-      </w:r>
+        <w:t>application/</w:t>
+      </w:r>
+      <w:proofErr w:type="spellStart"/>
+      <w:r>
+        <w:rPr>
+          <w:rFonts w:ascii="Courier New" w:eastAsia="Times New Roman" w:hAnsi="Courier New" w:cs="Courier New"/>
+          <w:kern w:val="0"/>
+          <w:sz w:val="20"/>
+          <w:szCs w:val="20"/>
+          <w:lang w:eastAsia="en-IN"/>
+          <w14:ligatures w14:val="none"/>
+        </w:rPr>
+        <w:t>json</w:t>
+      </w:r>
+      <w:proofErr w:type="spellEnd"/>
     </w:p>
     <w:p>
       <w:pPr>
@@ -2094,6 +2107,7 @@
                 <w14:ligatures w14:val="none"/>
               </w:rPr>
             </w:pPr>
+            <w:proofErr w:type="spellStart"/>
             <w:r>
               <w:rPr>
                 <w:rFonts w:ascii="Courier New" w:eastAsia="Times New Roman" w:hAnsi="Courier New" w:cs="Courier New"/>
@@ -2105,6 +2119,7 @@
               </w:rPr>
               <w:t>productId</w:t>
             </w:r>
+            <w:proofErr w:type="spellEnd"/>
           </w:p>
         </w:tc>
         <w:tc>
@@ -2192,6 +2207,7 @@
                 <w14:ligatures w14:val="none"/>
               </w:rPr>
             </w:pPr>
+            <w:proofErr w:type="spellStart"/>
             <w:r>
               <w:rPr>
                 <w:rFonts w:ascii="Courier New" w:eastAsia="Times New Roman" w:hAnsi="Courier New" w:cs="Courier New"/>
@@ -2203,6 +2219,7 @@
               </w:rPr>
               <w:t>stepNumber</w:t>
             </w:r>
+            <w:proofErr w:type="spellEnd"/>
           </w:p>
         </w:tc>
         <w:tc>
@@ -2388,6 +2405,7 @@
                 <w14:ligatures w14:val="none"/>
               </w:rPr>
             </w:pPr>
+            <w:proofErr w:type="spellStart"/>
             <w:r>
               <w:rPr>
                 <w:rFonts w:ascii="Courier New" w:eastAsia="Times New Roman" w:hAnsi="Courier New" w:cs="Courier New"/>
@@ -2399,6 +2417,7 @@
               </w:rPr>
               <w:t>mediaType</w:t>
             </w:r>
+            <w:proofErr w:type="spellEnd"/>
           </w:p>
         </w:tc>
         <w:tc>
@@ -2486,6 +2505,8 @@
                 <w14:ligatures w14:val="none"/>
               </w:rPr>
             </w:pPr>
+            <w:proofErr w:type="spellStart"/>
+            <w:proofErr w:type="gramStart"/>
             <w:r>
               <w:rPr>
                 <w:rFonts w:ascii="Courier New" w:eastAsia="Times New Roman" w:hAnsi="Courier New" w:cs="Courier New"/>
@@ -2495,7 +2516,31 @@
                 <w:lang w:eastAsia="en-IN"/>
                 <w14:ligatures w14:val="none"/>
               </w:rPr>
-              <w:t>toolsUsed[]</w:t>
+              <w:t>toolsUsed</w:t>
+            </w:r>
+            <w:proofErr w:type="spellEnd"/>
+            <w:r>
+              <w:rPr>
+                <w:rFonts w:ascii="Courier New" w:eastAsia="Times New Roman" w:hAnsi="Courier New" w:cs="Courier New"/>
+                <w:kern w:val="0"/>
+                <w:sz w:val="20"/>
+                <w:szCs w:val="20"/>
+                <w:lang w:eastAsia="en-IN"/>
+                <w14:ligatures w14:val="none"/>
+              </w:rPr>
+              <w:t>[</w:t>
+            </w:r>
+            <w:proofErr w:type="gramEnd"/>
+            <w:r>
+              <w:rPr>
+                <w:rFonts w:ascii="Courier New" w:eastAsia="Times New Roman" w:hAnsi="Courier New" w:cs="Courier New"/>
+                <w:kern w:val="0"/>
+                <w:sz w:val="20"/>
+                <w:szCs w:val="20"/>
+                <w:lang w:eastAsia="en-IN"/>
+                <w14:ligatures w14:val="none"/>
+              </w:rPr>
+              <w:t>]</w:t>
             </w:r>
           </w:p>
         </w:tc>
@@ -2584,6 +2629,8 @@
                 <w14:ligatures w14:val="none"/>
               </w:rPr>
             </w:pPr>
+            <w:proofErr w:type="spellStart"/>
+            <w:proofErr w:type="gramStart"/>
             <w:r>
               <w:rPr>
                 <w:rFonts w:ascii="Courier New" w:eastAsia="Times New Roman" w:hAnsi="Courier New" w:cs="Courier New"/>
@@ -2593,7 +2640,31 @@
                 <w:lang w:eastAsia="en-IN"/>
                 <w14:ligatures w14:val="none"/>
               </w:rPr>
-              <w:t>toolsUsed[]</w:t>
+              <w:t>toolsUsed</w:t>
+            </w:r>
+            <w:proofErr w:type="spellEnd"/>
+            <w:r>
+              <w:rPr>
+                <w:rFonts w:ascii="Courier New" w:eastAsia="Times New Roman" w:hAnsi="Courier New" w:cs="Courier New"/>
+                <w:kern w:val="0"/>
+                <w:sz w:val="20"/>
+                <w:szCs w:val="20"/>
+                <w:lang w:eastAsia="en-IN"/>
+                <w14:ligatures w14:val="none"/>
+              </w:rPr>
+              <w:t>[</w:t>
+            </w:r>
+            <w:proofErr w:type="gramEnd"/>
+            <w:r>
+              <w:rPr>
+                <w:rFonts w:ascii="Courier New" w:eastAsia="Times New Roman" w:hAnsi="Courier New" w:cs="Courier New"/>
+                <w:kern w:val="0"/>
+                <w:sz w:val="20"/>
+                <w:szCs w:val="20"/>
+                <w:lang w:eastAsia="en-IN"/>
+                <w14:ligatures w14:val="none"/>
+              </w:rPr>
+              <w:t>]</w:t>
             </w:r>
           </w:p>
         </w:tc>
@@ -2682,6 +2753,8 @@
                 <w14:ligatures w14:val="none"/>
               </w:rPr>
             </w:pPr>
+            <w:proofErr w:type="spellStart"/>
+            <w:proofErr w:type="gramStart"/>
             <w:r>
               <w:rPr>
                 <w:rFonts w:ascii="Courier New" w:eastAsia="Times New Roman" w:hAnsi="Courier New" w:cs="Courier New"/>
@@ -2691,7 +2764,31 @@
                 <w:lang w:eastAsia="en-IN"/>
                 <w14:ligatures w14:val="none"/>
               </w:rPr>
-              <w:t>partsInvolved[]</w:t>
+              <w:t>partsInvolved</w:t>
+            </w:r>
+            <w:proofErr w:type="spellEnd"/>
+            <w:r>
+              <w:rPr>
+                <w:rFonts w:ascii="Courier New" w:eastAsia="Times New Roman" w:hAnsi="Courier New" w:cs="Courier New"/>
+                <w:kern w:val="0"/>
+                <w:sz w:val="20"/>
+                <w:szCs w:val="20"/>
+                <w:lang w:eastAsia="en-IN"/>
+                <w14:ligatures w14:val="none"/>
+              </w:rPr>
+              <w:t>[</w:t>
+            </w:r>
+            <w:proofErr w:type="gramEnd"/>
+            <w:r>
+              <w:rPr>
+                <w:rFonts w:ascii="Courier New" w:eastAsia="Times New Roman" w:hAnsi="Courier New" w:cs="Courier New"/>
+                <w:kern w:val="0"/>
+                <w:sz w:val="20"/>
+                <w:szCs w:val="20"/>
+                <w:lang w:eastAsia="en-IN"/>
+                <w14:ligatures w14:val="none"/>
+              </w:rPr>
+              <w:t>]</w:t>
             </w:r>
           </w:p>
         </w:tc>
@@ -2780,6 +2877,8 @@
                 <w14:ligatures w14:val="none"/>
               </w:rPr>
             </w:pPr>
+            <w:proofErr w:type="spellStart"/>
+            <w:proofErr w:type="gramStart"/>
             <w:r>
               <w:rPr>
                 <w:rFonts w:ascii="Courier New" w:eastAsia="Times New Roman" w:hAnsi="Courier New" w:cs="Courier New"/>
@@ -2789,7 +2888,31 @@
                 <w:lang w:eastAsia="en-IN"/>
                 <w14:ligatures w14:val="none"/>
               </w:rPr>
-              <w:t>partsInvolved[]</w:t>
+              <w:t>partsInvolved</w:t>
+            </w:r>
+            <w:proofErr w:type="spellEnd"/>
+            <w:r>
+              <w:rPr>
+                <w:rFonts w:ascii="Courier New" w:eastAsia="Times New Roman" w:hAnsi="Courier New" w:cs="Courier New"/>
+                <w:kern w:val="0"/>
+                <w:sz w:val="20"/>
+                <w:szCs w:val="20"/>
+                <w:lang w:eastAsia="en-IN"/>
+                <w14:ligatures w14:val="none"/>
+              </w:rPr>
+              <w:t>[</w:t>
+            </w:r>
+            <w:proofErr w:type="gramEnd"/>
+            <w:r>
+              <w:rPr>
+                <w:rFonts w:ascii="Courier New" w:eastAsia="Times New Roman" w:hAnsi="Courier New" w:cs="Courier New"/>
+                <w:kern w:val="0"/>
+                <w:sz w:val="20"/>
+                <w:szCs w:val="20"/>
+                <w:lang w:eastAsia="en-IN"/>
+                <w14:ligatures w14:val="none"/>
+              </w:rPr>
+              <w:t>]</w:t>
             </w:r>
           </w:p>
         </w:tc>
@@ -3120,7 +3243,31 @@
           <w:lang w:eastAsia="en-IN"/>
           <w14:ligatures w14:val="none"/>
         </w:rPr>
-        <w:t xml:space="preserve">  "productId": "65c8b0fcb4e16d00236e5d89",</w:t>
+        <w:t xml:space="preserve">  "</w:t>
+      </w:r>
+      <w:proofErr w:type="spellStart"/>
+      <w:r>
+        <w:rPr>
+          <w:rFonts w:ascii="Courier New" w:eastAsia="Times New Roman" w:hAnsi="Courier New" w:cs="Courier New"/>
+          <w:kern w:val="0"/>
+          <w:sz w:val="20"/>
+          <w:szCs w:val="20"/>
+          <w:lang w:eastAsia="en-IN"/>
+          <w14:ligatures w14:val="none"/>
+        </w:rPr>
+        <w:t>productId</w:t>
+      </w:r>
+      <w:proofErr w:type="spellEnd"/>
+      <w:r>
+        <w:rPr>
+          <w:rFonts w:ascii="Courier New" w:eastAsia="Times New Roman" w:hAnsi="Courier New" w:cs="Courier New"/>
+          <w:kern w:val="0"/>
+          <w:sz w:val="20"/>
+          <w:szCs w:val="20"/>
+          <w:lang w:eastAsia="en-IN"/>
+          <w14:ligatures w14:val="none"/>
+        </w:rPr>
+        <w:t>": "65c8b0fcb4e16d00236e5d89",</w:t>
       </w:r>
     </w:p>
     <w:p>
@@ -3162,7 +3309,31 @@
           <w:lang w:eastAsia="en-IN"/>
           <w14:ligatures w14:val="none"/>
         </w:rPr>
-        <w:t xml:space="preserve">  "stepNumber": 1,</w:t>
+        <w:t xml:space="preserve">  "</w:t>
+      </w:r>
+      <w:proofErr w:type="spellStart"/>
+      <w:r>
+        <w:rPr>
+          <w:rFonts w:ascii="Courier New" w:eastAsia="Times New Roman" w:hAnsi="Courier New" w:cs="Courier New"/>
+          <w:kern w:val="0"/>
+          <w:sz w:val="20"/>
+          <w:szCs w:val="20"/>
+          <w:lang w:eastAsia="en-IN"/>
+          <w14:ligatures w14:val="none"/>
+        </w:rPr>
+        <w:t>stepNumber</w:t>
+      </w:r>
+      <w:proofErr w:type="spellEnd"/>
+      <w:r>
+        <w:rPr>
+          <w:rFonts w:ascii="Courier New" w:eastAsia="Times New Roman" w:hAnsi="Courier New" w:cs="Courier New"/>
+          <w:kern w:val="0"/>
+          <w:sz w:val="20"/>
+          <w:szCs w:val="20"/>
+          <w:lang w:eastAsia="en-IN"/>
+          <w14:ligatures w14:val="none"/>
+        </w:rPr>
+        <w:t>": 1,</w:t>
       </w:r>
     </w:p>
     <w:p>
@@ -3246,7 +3417,31 @@
           <w:lang w:eastAsia="en-IN"/>
           <w14:ligatures w14:val="none"/>
         </w:rPr>
-        <w:t xml:space="preserve">  "mediaType": "image",</w:t>
+        <w:t xml:space="preserve">  "</w:t>
+      </w:r>
+      <w:proofErr w:type="spellStart"/>
+      <w:r>
+        <w:rPr>
+          <w:rFonts w:ascii="Courier New" w:eastAsia="Times New Roman" w:hAnsi="Courier New" w:cs="Courier New"/>
+          <w:kern w:val="0"/>
+          <w:sz w:val="20"/>
+          <w:szCs w:val="20"/>
+          <w:lang w:eastAsia="en-IN"/>
+          <w14:ligatures w14:val="none"/>
+        </w:rPr>
+        <w:t>mediaType</w:t>
+      </w:r>
+      <w:proofErr w:type="spellEnd"/>
+      <w:r>
+        <w:rPr>
+          <w:rFonts w:ascii="Courier New" w:eastAsia="Times New Roman" w:hAnsi="Courier New" w:cs="Courier New"/>
+          <w:kern w:val="0"/>
+          <w:sz w:val="20"/>
+          <w:szCs w:val="20"/>
+          <w:lang w:eastAsia="en-IN"/>
+          <w14:ligatures w14:val="none"/>
+        </w:rPr>
+        <w:t>": "image",</w:t>
       </w:r>
     </w:p>
     <w:p>
@@ -3288,7 +3483,31 @@
           <w:lang w:eastAsia="en-IN"/>
           <w14:ligatures w14:val="none"/>
         </w:rPr>
-        <w:t xml:space="preserve">  "mediaUrl": "/uploads/1707383200123_instruction.jpg",</w:t>
+        <w:t xml:space="preserve">  "</w:t>
+      </w:r>
+      <w:proofErr w:type="spellStart"/>
+      <w:r>
+        <w:rPr>
+          <w:rFonts w:ascii="Courier New" w:eastAsia="Times New Roman" w:hAnsi="Courier New" w:cs="Courier New"/>
+          <w:kern w:val="0"/>
+          <w:sz w:val="20"/>
+          <w:szCs w:val="20"/>
+          <w:lang w:eastAsia="en-IN"/>
+          <w14:ligatures w14:val="none"/>
+        </w:rPr>
+        <w:t>mediaUrl</w:t>
+      </w:r>
+      <w:proofErr w:type="spellEnd"/>
+      <w:r>
+        <w:rPr>
+          <w:rFonts w:ascii="Courier New" w:eastAsia="Times New Roman" w:hAnsi="Courier New" w:cs="Courier New"/>
+          <w:kern w:val="0"/>
+          <w:sz w:val="20"/>
+          <w:szCs w:val="20"/>
+          <w:lang w:eastAsia="en-IN"/>
+          <w14:ligatures w14:val="none"/>
+        </w:rPr>
+        <w:t>": "/uploads/1707383200123_instruction.jpg",</w:t>
       </w:r>
     </w:p>
     <w:p>
@@ -3330,7 +3549,31 @@
           <w:lang w:eastAsia="en-IN"/>
           <w14:ligatures w14:val="none"/>
         </w:rPr>
-        <w:t xml:space="preserve">  "toolsUsed": [</w:t>
+        <w:t xml:space="preserve">  "</w:t>
+      </w:r>
+      <w:proofErr w:type="spellStart"/>
+      <w:r>
+        <w:rPr>
+          <w:rFonts w:ascii="Courier New" w:eastAsia="Times New Roman" w:hAnsi="Courier New" w:cs="Courier New"/>
+          <w:kern w:val="0"/>
+          <w:sz w:val="20"/>
+          <w:szCs w:val="20"/>
+          <w:lang w:eastAsia="en-IN"/>
+          <w14:ligatures w14:val="none"/>
+        </w:rPr>
+        <w:t>toolsUsed</w:t>
+      </w:r>
+      <w:proofErr w:type="spellEnd"/>
+      <w:r>
+        <w:rPr>
+          <w:rFonts w:ascii="Courier New" w:eastAsia="Times New Roman" w:hAnsi="Courier New" w:cs="Courier New"/>
+          <w:kern w:val="0"/>
+          <w:sz w:val="20"/>
+          <w:szCs w:val="20"/>
+          <w:lang w:eastAsia="en-IN"/>
+          <w14:ligatures w14:val="none"/>
+        </w:rPr>
+        <w:t>": [</w:t>
       </w:r>
     </w:p>
     <w:p>
@@ -3498,7 +3741,31 @@
           <w:lang w:eastAsia="en-IN"/>
           <w14:ligatures w14:val="none"/>
         </w:rPr>
-        <w:t xml:space="preserve">  "partsInvolved": [</w:t>
+        <w:t xml:space="preserve">  "</w:t>
+      </w:r>
+      <w:proofErr w:type="spellStart"/>
+      <w:r>
+        <w:rPr>
+          <w:rFonts w:ascii="Courier New" w:eastAsia="Times New Roman" w:hAnsi="Courier New" w:cs="Courier New"/>
+          <w:kern w:val="0"/>
+          <w:sz w:val="20"/>
+          <w:szCs w:val="20"/>
+          <w:lang w:eastAsia="en-IN"/>
+          <w14:ligatures w14:val="none"/>
+        </w:rPr>
+        <w:t>partsInvolved</w:t>
+      </w:r>
+      <w:proofErr w:type="spellEnd"/>
+      <w:r>
+        <w:rPr>
+          <w:rFonts w:ascii="Courier New" w:eastAsia="Times New Roman" w:hAnsi="Courier New" w:cs="Courier New"/>
+          <w:kern w:val="0"/>
+          <w:sz w:val="20"/>
+          <w:szCs w:val="20"/>
+          <w:lang w:eastAsia="en-IN"/>
+          <w14:ligatures w14:val="none"/>
+        </w:rPr>
+        <w:t>": [</w:t>
       </w:r>
     </w:p>
     <w:p>
@@ -3799,7 +4066,31 @@
           <w:lang w:eastAsia="en-IN"/>
           <w14:ligatures w14:val="none"/>
         </w:rPr>
-        <w:t>/steps/{productId}</w:t>
+        <w:t>/steps/{</w:t>
+      </w:r>
+      <w:proofErr w:type="spellStart"/>
+      <w:r>
+        <w:rPr>
+          <w:rFonts w:ascii="Courier New" w:eastAsia="Times New Roman" w:hAnsi="Courier New" w:cs="Courier New"/>
+          <w:kern w:val="0"/>
+          <w:sz w:val="20"/>
+          <w:szCs w:val="20"/>
+          <w:lang w:eastAsia="en-IN"/>
+          <w14:ligatures w14:val="none"/>
+        </w:rPr>
+        <w:t>productId</w:t>
+      </w:r>
+      <w:proofErr w:type="spellEnd"/>
+      <w:r>
+        <w:rPr>
+          <w:rFonts w:ascii="Courier New" w:eastAsia="Times New Roman" w:hAnsi="Courier New" w:cs="Courier New"/>
+          <w:kern w:val="0"/>
+          <w:sz w:val="20"/>
+          <w:szCs w:val="20"/>
+          <w:lang w:eastAsia="en-IN"/>
+          <w14:ligatures w14:val="none"/>
+        </w:rPr>
+        <w:t>}</w:t>
       </w:r>
     </w:p>
     <w:p>
@@ -4187,7 +4478,31 @@
           <w:lang w:eastAsia="en-IN"/>
           <w14:ligatures w14:val="none"/>
         </w:rPr>
-        <w:t xml:space="preserve">    "stepNumber": 1,</w:t>
+        <w:t xml:space="preserve">    "</w:t>
+      </w:r>
+      <w:proofErr w:type="spellStart"/>
+      <w:r>
+        <w:rPr>
+          <w:rFonts w:ascii="Courier New" w:eastAsia="Times New Roman" w:hAnsi="Courier New" w:cs="Courier New"/>
+          <w:kern w:val="0"/>
+          <w:sz w:val="20"/>
+          <w:szCs w:val="20"/>
+          <w:lang w:eastAsia="en-IN"/>
+          <w14:ligatures w14:val="none"/>
+        </w:rPr>
+        <w:t>stepNumber</w:t>
+      </w:r>
+      <w:proofErr w:type="spellEnd"/>
+      <w:r>
+        <w:rPr>
+          <w:rFonts w:ascii="Courier New" w:eastAsia="Times New Roman" w:hAnsi="Courier New" w:cs="Courier New"/>
+          <w:kern w:val="0"/>
+          <w:sz w:val="20"/>
+          <w:szCs w:val="20"/>
+          <w:lang w:eastAsia="en-IN"/>
+          <w14:ligatures w14:val="none"/>
+        </w:rPr>
+        <w:t>": 1,</w:t>
       </w:r>
     </w:p>
     <w:p>
@@ -4271,7 +4586,31 @@
           <w:lang w:eastAsia="en-IN"/>
           <w14:ligatures w14:val="none"/>
         </w:rPr>
-        <w:t xml:space="preserve">    "mediaType": "image",</w:t>
+        <w:t xml:space="preserve">    "</w:t>
+      </w:r>
+      <w:proofErr w:type="spellStart"/>
+      <w:r>
+        <w:rPr>
+          <w:rFonts w:ascii="Courier New" w:eastAsia="Times New Roman" w:hAnsi="Courier New" w:cs="Courier New"/>
+          <w:kern w:val="0"/>
+          <w:sz w:val="20"/>
+          <w:szCs w:val="20"/>
+          <w:lang w:eastAsia="en-IN"/>
+          <w14:ligatures w14:val="none"/>
+        </w:rPr>
+        <w:t>mediaType</w:t>
+      </w:r>
+      <w:proofErr w:type="spellEnd"/>
+      <w:r>
+        <w:rPr>
+          <w:rFonts w:ascii="Courier New" w:eastAsia="Times New Roman" w:hAnsi="Courier New" w:cs="Courier New"/>
+          <w:kern w:val="0"/>
+          <w:sz w:val="20"/>
+          <w:szCs w:val="20"/>
+          <w:lang w:eastAsia="en-IN"/>
+          <w14:ligatures w14:val="none"/>
+        </w:rPr>
+        <w:t>": "image",</w:t>
       </w:r>
     </w:p>
     <w:p>
@@ -4313,7 +4652,31 @@
           <w:lang w:eastAsia="en-IN"/>
           <w14:ligatures w14:val="none"/>
         </w:rPr>
-        <w:t xml:space="preserve">    "mediaUrl": "/uploads/1707383200123_instruction.jpg",</w:t>
+        <w:t xml:space="preserve">    "</w:t>
+      </w:r>
+      <w:proofErr w:type="spellStart"/>
+      <w:r>
+        <w:rPr>
+          <w:rFonts w:ascii="Courier New" w:eastAsia="Times New Roman" w:hAnsi="Courier New" w:cs="Courier New"/>
+          <w:kern w:val="0"/>
+          <w:sz w:val="20"/>
+          <w:szCs w:val="20"/>
+          <w:lang w:eastAsia="en-IN"/>
+          <w14:ligatures w14:val="none"/>
+        </w:rPr>
+        <w:t>mediaUrl</w:t>
+      </w:r>
+      <w:proofErr w:type="spellEnd"/>
+      <w:r>
+        <w:rPr>
+          <w:rFonts w:ascii="Courier New" w:eastAsia="Times New Roman" w:hAnsi="Courier New" w:cs="Courier New"/>
+          <w:kern w:val="0"/>
+          <w:sz w:val="20"/>
+          <w:szCs w:val="20"/>
+          <w:lang w:eastAsia="en-IN"/>
+          <w14:ligatures w14:val="none"/>
+        </w:rPr>
+        <w:t>": "/uploads/1707383200123_instruction.jpg",</w:t>
       </w:r>
     </w:p>
     <w:p>
@@ -4355,7 +4718,31 @@
           <w:lang w:eastAsia="en-IN"/>
           <w14:ligatures w14:val="none"/>
         </w:rPr>
-        <w:t xml:space="preserve">    "toolsUsed": [</w:t>
+        <w:t xml:space="preserve">    "</w:t>
+      </w:r>
+      <w:proofErr w:type="spellStart"/>
+      <w:r>
+        <w:rPr>
+          <w:rFonts w:ascii="Courier New" w:eastAsia="Times New Roman" w:hAnsi="Courier New" w:cs="Courier New"/>
+          <w:kern w:val="0"/>
+          <w:sz w:val="20"/>
+          <w:szCs w:val="20"/>
+          <w:lang w:eastAsia="en-IN"/>
+          <w14:ligatures w14:val="none"/>
+        </w:rPr>
+        <w:t>toolsUsed</w:t>
+      </w:r>
+      <w:proofErr w:type="spellEnd"/>
+      <w:r>
+        <w:rPr>
+          <w:rFonts w:ascii="Courier New" w:eastAsia="Times New Roman" w:hAnsi="Courier New" w:cs="Courier New"/>
+          <w:kern w:val="0"/>
+          <w:sz w:val="20"/>
+          <w:szCs w:val="20"/>
+          <w:lang w:eastAsia="en-IN"/>
+          <w14:ligatures w14:val="none"/>
+        </w:rPr>
+        <w:t>": [</w:t>
       </w:r>
     </w:p>
     <w:p>
@@ -4397,7 +4784,31 @@
           <w:lang w:eastAsia="en-IN"/>
           <w14:ligatures w14:val="none"/>
         </w:rPr>
-        <w:t xml:space="preserve">      { "_id": "65c8b10eb4e16d00236e5d91", "name": "Screwdriver" },</w:t>
+        <w:t xml:space="preserve">      </w:t>
+      </w:r>
+      <w:proofErr w:type="gramStart"/>
+      <w:r>
+        <w:rPr>
+          <w:rFonts w:ascii="Courier New" w:eastAsia="Times New Roman" w:hAnsi="Courier New" w:cs="Courier New"/>
+          <w:kern w:val="0"/>
+          <w:sz w:val="20"/>
+          <w:szCs w:val="20"/>
+          <w:lang w:eastAsia="en-IN"/>
+          <w14:ligatures w14:val="none"/>
+        </w:rPr>
+        <w:t>{ "</w:t>
+      </w:r>
+      <w:proofErr w:type="gramEnd"/>
+      <w:r>
+        <w:rPr>
+          <w:rFonts w:ascii="Courier New" w:eastAsia="Times New Roman" w:hAnsi="Courier New" w:cs="Courier New"/>
+          <w:kern w:val="0"/>
+          <w:sz w:val="20"/>
+          <w:szCs w:val="20"/>
+          <w:lang w:eastAsia="en-IN"/>
+          <w14:ligatures w14:val="none"/>
+        </w:rPr>
+        <w:t>_id": "65c8b10eb4e16d00236e5d91", "name": "Screwdriver" },</w:t>
       </w:r>
     </w:p>
     <w:p>
@@ -4439,7 +4850,31 @@
           <w:lang w:eastAsia="en-IN"/>
           <w14:ligatures w14:val="none"/>
         </w:rPr>
-        <w:t xml:space="preserve">      { "_id": "65c8b110b4e16d00236e5d92", "name": "Wrench" }</w:t>
+        <w:t xml:space="preserve">      </w:t>
+      </w:r>
+      <w:proofErr w:type="gramStart"/>
+      <w:r>
+        <w:rPr>
+          <w:rFonts w:ascii="Courier New" w:eastAsia="Times New Roman" w:hAnsi="Courier New" w:cs="Courier New"/>
+          <w:kern w:val="0"/>
+          <w:sz w:val="20"/>
+          <w:szCs w:val="20"/>
+          <w:lang w:eastAsia="en-IN"/>
+          <w14:ligatures w14:val="none"/>
+        </w:rPr>
+        <w:t>{ "</w:t>
+      </w:r>
+      <w:proofErr w:type="gramEnd"/>
+      <w:r>
+        <w:rPr>
+          <w:rFonts w:ascii="Courier New" w:eastAsia="Times New Roman" w:hAnsi="Courier New" w:cs="Courier New"/>
+          <w:kern w:val="0"/>
+          <w:sz w:val="20"/>
+          <w:szCs w:val="20"/>
+          <w:lang w:eastAsia="en-IN"/>
+          <w14:ligatures w14:val="none"/>
+        </w:rPr>
+        <w:t>_id": "65c8b110b4e16d00236e5d92", "name": "Wrench" }</w:t>
       </w:r>
     </w:p>
     <w:p>
@@ -4523,7 +4958,31 @@
           <w:lang w:eastAsia="en-IN"/>
           <w14:ligatures w14:val="none"/>
         </w:rPr>
-        <w:t xml:space="preserve">    "partsInvolved": [</w:t>
+        <w:t xml:space="preserve">    "</w:t>
+      </w:r>
+      <w:proofErr w:type="spellStart"/>
+      <w:r>
+        <w:rPr>
+          <w:rFonts w:ascii="Courier New" w:eastAsia="Times New Roman" w:hAnsi="Courier New" w:cs="Courier New"/>
+          <w:kern w:val="0"/>
+          <w:sz w:val="20"/>
+          <w:szCs w:val="20"/>
+          <w:lang w:eastAsia="en-IN"/>
+          <w14:ligatures w14:val="none"/>
+        </w:rPr>
+        <w:t>partsInvolved</w:t>
+      </w:r>
+      <w:proofErr w:type="spellEnd"/>
+      <w:r>
+        <w:rPr>
+          <w:rFonts w:ascii="Courier New" w:eastAsia="Times New Roman" w:hAnsi="Courier New" w:cs="Courier New"/>
+          <w:kern w:val="0"/>
+          <w:sz w:val="20"/>
+          <w:szCs w:val="20"/>
+          <w:lang w:eastAsia="en-IN"/>
+          <w14:ligatures w14:val="none"/>
+        </w:rPr>
+        <w:t>": [</w:t>
       </w:r>
     </w:p>
     <w:p>
@@ -4565,7 +5024,31 @@
           <w:lang w:eastAsia="en-IN"/>
           <w14:ligatures w14:val="none"/>
         </w:rPr>
-        <w:t xml:space="preserve">      { "_id": "65c8b115b4e16d00236e5d93", "name": "Bolt" },</w:t>
+        <w:t xml:space="preserve">      </w:t>
+      </w:r>
+      <w:proofErr w:type="gramStart"/>
+      <w:r>
+        <w:rPr>
+          <w:rFonts w:ascii="Courier New" w:eastAsia="Times New Roman" w:hAnsi="Courier New" w:cs="Courier New"/>
+          <w:kern w:val="0"/>
+          <w:sz w:val="20"/>
+          <w:szCs w:val="20"/>
+          <w:lang w:eastAsia="en-IN"/>
+          <w14:ligatures w14:val="none"/>
+        </w:rPr>
+        <w:t>{ "</w:t>
+      </w:r>
+      <w:proofErr w:type="gramEnd"/>
+      <w:r>
+        <w:rPr>
+          <w:rFonts w:ascii="Courier New" w:eastAsia="Times New Roman" w:hAnsi="Courier New" w:cs="Courier New"/>
+          <w:kern w:val="0"/>
+          <w:sz w:val="20"/>
+          <w:szCs w:val="20"/>
+          <w:lang w:eastAsia="en-IN"/>
+          <w14:ligatures w14:val="none"/>
+        </w:rPr>
+        <w:t>_id": "65c8b115b4e16d00236e5d93", "name": "Bolt" },</w:t>
       </w:r>
     </w:p>
     <w:p>
@@ -4607,7 +5090,31 @@
           <w:lang w:eastAsia="en-IN"/>
           <w14:ligatures w14:val="none"/>
         </w:rPr>
-        <w:t xml:space="preserve">      { "_id": "65c8b116b4e16d00236e5d94", "name": "Nut" }</w:t>
+        <w:t xml:space="preserve">      </w:t>
+      </w:r>
+      <w:proofErr w:type="gramStart"/>
+      <w:r>
+        <w:rPr>
+          <w:rFonts w:ascii="Courier New" w:eastAsia="Times New Roman" w:hAnsi="Courier New" w:cs="Courier New"/>
+          <w:kern w:val="0"/>
+          <w:sz w:val="20"/>
+          <w:szCs w:val="20"/>
+          <w:lang w:eastAsia="en-IN"/>
+          <w14:ligatures w14:val="none"/>
+        </w:rPr>
+        <w:t>{ "</w:t>
+      </w:r>
+      <w:proofErr w:type="gramEnd"/>
+      <w:r>
+        <w:rPr>
+          <w:rFonts w:ascii="Courier New" w:eastAsia="Times New Roman" w:hAnsi="Courier New" w:cs="Courier New"/>
+          <w:kern w:val="0"/>
+          <w:sz w:val="20"/>
+          <w:szCs w:val="20"/>
+          <w:lang w:eastAsia="en-IN"/>
+          <w14:ligatures w14:val="none"/>
+        </w:rPr>
+        <w:t>_id": "65c8b116b4e16d00236e5d94", "name": "Nut" }</w:t>
       </w:r>
     </w:p>
     <w:p>
@@ -4970,8 +5477,21 @@
           <w:lang w:eastAsia="en-IN"/>
           <w14:ligatures w14:val="none"/>
         </w:rPr>
-        <w:t>application/json</w:t>
-      </w:r>
+        <w:t>application/</w:t>
+      </w:r>
+      <w:proofErr w:type="spellStart"/>
+      <w:r>
+        <w:rPr>
+          <w:rFonts w:ascii="Courier New" w:eastAsia="Times New Roman" w:hAnsi="Courier New" w:cs="Courier New"/>
+          <w:kern w:val="0"/>
+          <w:sz w:val="20"/>
+          <w:szCs w:val="20"/>
+          <w:lang w:eastAsia="en-IN"/>
+          <w14:ligatures w14:val="none"/>
+        </w:rPr>
+        <w:t>json</w:t>
+      </w:r>
+      <w:proofErr w:type="spellEnd"/>
     </w:p>
     <w:p>
       <w:pPr>
@@ -5668,8 +6188,21 @@
           <w:lang w:eastAsia="en-IN"/>
           <w14:ligatures w14:val="none"/>
         </w:rPr>
-        <w:t>application/json</w:t>
-      </w:r>
+        <w:t>application/</w:t>
+      </w:r>
+      <w:proofErr w:type="spellStart"/>
+      <w:r>
+        <w:rPr>
+          <w:rFonts w:ascii="Courier New" w:eastAsia="Times New Roman" w:hAnsi="Courier New" w:cs="Courier New"/>
+          <w:kern w:val="0"/>
+          <w:sz w:val="20"/>
+          <w:szCs w:val="20"/>
+          <w:lang w:eastAsia="en-IN"/>
+          <w14:ligatures w14:val="none"/>
+        </w:rPr>
+        <w:t>json</w:t>
+      </w:r>
+      <w:proofErr w:type="spellEnd"/>
     </w:p>
     <w:p>
       <w:pPr>
@@ -6739,7 +7272,55 @@
           <w:lang w:eastAsia="en-IN"/>
           <w14:ligatures w14:val="none"/>
         </w:rPr>
-        <w:t xml:space="preserve">          { "key": "Content-Type", "value": "application/json" }</w:t>
+        <w:t xml:space="preserve">          </w:t>
+      </w:r>
+      <w:proofErr w:type="gramStart"/>
+      <w:r>
+        <w:rPr>
+          <w:rFonts w:ascii="Courier New" w:eastAsia="Times New Roman" w:hAnsi="Courier New" w:cs="Courier New"/>
+          <w:kern w:val="0"/>
+          <w:sz w:val="20"/>
+          <w:szCs w:val="20"/>
+          <w:lang w:eastAsia="en-IN"/>
+          <w14:ligatures w14:val="none"/>
+        </w:rPr>
+        <w:t>{ "</w:t>
+      </w:r>
+      <w:proofErr w:type="gramEnd"/>
+      <w:r>
+        <w:rPr>
+          <w:rFonts w:ascii="Courier New" w:eastAsia="Times New Roman" w:hAnsi="Courier New" w:cs="Courier New"/>
+          <w:kern w:val="0"/>
+          <w:sz w:val="20"/>
+          <w:szCs w:val="20"/>
+          <w:lang w:eastAsia="en-IN"/>
+          <w14:ligatures w14:val="none"/>
+        </w:rPr>
+        <w:t>key": "Content-Type", "value": "application/</w:t>
+      </w:r>
+      <w:proofErr w:type="spellStart"/>
+      <w:r>
+        <w:rPr>
+          <w:rFonts w:ascii="Courier New" w:eastAsia="Times New Roman" w:hAnsi="Courier New" w:cs="Courier New"/>
+          <w:kern w:val="0"/>
+          <w:sz w:val="20"/>
+          <w:szCs w:val="20"/>
+          <w:lang w:eastAsia="en-IN"/>
+          <w14:ligatures w14:val="none"/>
+        </w:rPr>
+        <w:t>json</w:t>
+      </w:r>
+      <w:proofErr w:type="spellEnd"/>
+      <w:r>
+        <w:rPr>
+          <w:rFonts w:ascii="Courier New" w:eastAsia="Times New Roman" w:hAnsi="Courier New" w:cs="Courier New"/>
+          <w:kern w:val="0"/>
+          <w:sz w:val="20"/>
+          <w:szCs w:val="20"/>
+          <w:lang w:eastAsia="en-IN"/>
+          <w14:ligatures w14:val="none"/>
+        </w:rPr>
+        <w:t>" }</w:t>
       </w:r>
     </w:p>
     <w:p>
@@ -6907,7 +7488,31 @@
           <w:lang w:eastAsia="en-IN"/>
           <w14:ligatures w14:val="none"/>
         </w:rPr>
-        <w:t xml:space="preserve">          "raw": "{ \"name\": \"Product A\" }"</w:t>
+        <w:t xml:space="preserve">          "raw": </w:t>
+      </w:r>
+      <w:proofErr w:type="gramStart"/>
+      <w:r>
+        <w:rPr>
+          <w:rFonts w:ascii="Courier New" w:eastAsia="Times New Roman" w:hAnsi="Courier New" w:cs="Courier New"/>
+          <w:kern w:val="0"/>
+          <w:sz w:val="20"/>
+          <w:szCs w:val="20"/>
+          <w:lang w:eastAsia="en-IN"/>
+          <w14:ligatures w14:val="none"/>
+        </w:rPr>
+        <w:t>"{ \</w:t>
+      </w:r>
+      <w:proofErr w:type="gramEnd"/>
+      <w:r>
+        <w:rPr>
+          <w:rFonts w:ascii="Courier New" w:eastAsia="Times New Roman" w:hAnsi="Courier New" w:cs="Courier New"/>
+          <w:kern w:val="0"/>
+          <w:sz w:val="20"/>
+          <w:szCs w:val="20"/>
+          <w:lang w:eastAsia="en-IN"/>
+          <w14:ligatures w14:val="none"/>
+        </w:rPr>
+        <w:t>"name\": \"Product A\" }"</w:t>
       </w:r>
     </w:p>
     <w:p>
@@ -6991,7 +7596,79 @@
           <w:lang w:eastAsia="en-IN"/>
           <w14:ligatures w14:val="none"/>
         </w:rPr>
-        <w:t xml:space="preserve">        "url": { "raw": "http://localhost:3000/api/work-instructions/products" }</w:t>
+        <w:t xml:space="preserve">        "</w:t>
+      </w:r>
+      <w:proofErr w:type="spellStart"/>
+      <w:r>
+        <w:rPr>
+          <w:rFonts w:ascii="Courier New" w:eastAsia="Times New Roman" w:hAnsi="Courier New" w:cs="Courier New"/>
+          <w:kern w:val="0"/>
+          <w:sz w:val="20"/>
+          <w:szCs w:val="20"/>
+          <w:lang w:eastAsia="en-IN"/>
+          <w14:ligatures w14:val="none"/>
+        </w:rPr>
+        <w:t>url</w:t>
+      </w:r>
+      <w:proofErr w:type="spellEnd"/>
+      <w:r>
+        <w:rPr>
+          <w:rFonts w:ascii="Courier New" w:eastAsia="Times New Roman" w:hAnsi="Courier New" w:cs="Courier New"/>
+          <w:kern w:val="0"/>
+          <w:sz w:val="20"/>
+          <w:szCs w:val="20"/>
+          <w:lang w:eastAsia="en-IN"/>
+          <w14:ligatures w14:val="none"/>
+        </w:rPr>
+        <w:t xml:space="preserve">": </w:t>
+      </w:r>
+      <w:proofErr w:type="gramStart"/>
+      <w:r>
+        <w:rPr>
+          <w:rFonts w:ascii="Courier New" w:eastAsia="Times New Roman" w:hAnsi="Courier New" w:cs="Courier New"/>
+          <w:kern w:val="0"/>
+          <w:sz w:val="20"/>
+          <w:szCs w:val="20"/>
+          <w:lang w:eastAsia="en-IN"/>
+          <w14:ligatures w14:val="none"/>
+        </w:rPr>
+        <w:t>{ "</w:t>
+      </w:r>
+      <w:proofErr w:type="gramEnd"/>
+      <w:r>
+        <w:rPr>
+          <w:rFonts w:ascii="Courier New" w:eastAsia="Times New Roman" w:hAnsi="Courier New" w:cs="Courier New"/>
+          <w:kern w:val="0"/>
+          <w:sz w:val="20"/>
+          <w:szCs w:val="20"/>
+          <w:lang w:eastAsia="en-IN"/>
+          <w14:ligatures w14:val="none"/>
+        </w:rPr>
+        <w:t>raw": "http://localhost:3000/</w:t>
+      </w:r>
+      <w:proofErr w:type="spellStart"/>
+      <w:r>
+        <w:rPr>
+          <w:rFonts w:ascii="Courier New" w:eastAsia="Times New Roman" w:hAnsi="Courier New" w:cs="Courier New"/>
+          <w:kern w:val="0"/>
+          <w:sz w:val="20"/>
+          <w:szCs w:val="20"/>
+          <w:lang w:eastAsia="en-IN"/>
+          <w14:ligatures w14:val="none"/>
+        </w:rPr>
+        <w:t>api</w:t>
+      </w:r>
+      <w:proofErr w:type="spellEnd"/>
+      <w:r>
+        <w:rPr>
+          <w:rFonts w:ascii="Courier New" w:eastAsia="Times New Roman" w:hAnsi="Courier New" w:cs="Courier New"/>
+          <w:kern w:val="0"/>
+          <w:sz w:val="20"/>
+          <w:szCs w:val="20"/>
+          <w:lang w:eastAsia="en-IN"/>
+          <w14:ligatures w14:val="none"/>
+        </w:rPr>
+        <w:t>/work-instructions/products" }</w:t>
       </w:r>
     </w:p>
     <w:p>
@@ -7285,7 +7962,79 @@
           <w:lang w:eastAsia="en-IN"/>
           <w14:ligatures w14:val="none"/>
         </w:rPr>
-        <w:t xml:space="preserve">        "url": { "raw": "http://localhost:3000/api/work-instructions/products" }</w:t>
+        <w:t xml:space="preserve">        "</w:t>
+      </w:r>
+      <w:proofErr w:type="spellStart"/>
+      <w:r>
+        <w:rPr>
+          <w:rFonts w:ascii="Courier New" w:eastAsia="Times New Roman" w:hAnsi="Courier New" w:cs="Courier New"/>
+          <w:kern w:val="0"/>
+          <w:sz w:val="20"/>
+          <w:szCs w:val="20"/>
+          <w:lang w:eastAsia="en-IN"/>
+          <w14:ligatures w14:val="none"/>
+        </w:rPr>
+        <w:t>url</w:t>
+      </w:r>
+      <w:proofErr w:type="spellEnd"/>
+      <w:r>
+        <w:rPr>
+          <w:rFonts w:ascii="Courier New" w:eastAsia="Times New Roman" w:hAnsi="Courier New" w:cs="Courier New"/>
+          <w:kern w:val="0"/>
+          <w:sz w:val="20"/>
+          <w:szCs w:val="20"/>
+          <w:lang w:eastAsia="en-IN"/>
+          <w14:ligatures w14:val="none"/>
+        </w:rPr>
+        <w:t xml:space="preserve">": </w:t>
+      </w:r>
+      <w:proofErr w:type="gramStart"/>
+      <w:r>
+        <w:rPr>
+          <w:rFonts w:ascii="Courier New" w:eastAsia="Times New Roman" w:hAnsi="Courier New" w:cs="Courier New"/>
+          <w:kern w:val="0"/>
+          <w:sz w:val="20"/>
+          <w:szCs w:val="20"/>
+          <w:lang w:eastAsia="en-IN"/>
+          <w14:ligatures w14:val="none"/>
+        </w:rPr>
+        <w:t>{ "</w:t>
+      </w:r>
+      <w:proofErr w:type="gramEnd"/>
+      <w:r>
+        <w:rPr>
+          <w:rFonts w:ascii="Courier New" w:eastAsia="Times New Roman" w:hAnsi="Courier New" w:cs="Courier New"/>
+          <w:kern w:val="0"/>
+          <w:sz w:val="20"/>
+          <w:szCs w:val="20"/>
+          <w:lang w:eastAsia="en-IN"/>
+          <w14:ligatures w14:val="none"/>
+        </w:rPr>
+        <w:t>raw": "http://localhost:3000/</w:t>
+      </w:r>
+      <w:proofErr w:type="spellStart"/>
+      <w:r>
+        <w:rPr>
+          <w:rFonts w:ascii="Courier New" w:eastAsia="Times New Roman" w:hAnsi="Courier New" w:cs="Courier New"/>
+          <w:kern w:val="0"/>
+          <w:sz w:val="20"/>
+          <w:szCs w:val="20"/>
+          <w:lang w:eastAsia="en-IN"/>
+          <w14:ligatures w14:val="none"/>
+        </w:rPr>
+        <w:t>api</w:t>
+      </w:r>
+      <w:proofErr w:type="spellEnd"/>
+      <w:r>
+        <w:rPr>
+          <w:rFonts w:ascii="Courier New" w:eastAsia="Times New Roman" w:hAnsi="Courier New" w:cs="Courier New"/>
+          <w:kern w:val="0"/>
+          <w:sz w:val="20"/>
+          <w:szCs w:val="20"/>
+          <w:lang w:eastAsia="en-IN"/>
+          <w14:ligatures w14:val="none"/>
+        </w:rPr>
+        <w:t>/work-instructions/products" }</w:t>
       </w:r>
     </w:p>
     <w:p>
@@ -7621,7 +8370,31 @@
           <w:lang w:eastAsia="en-IN"/>
           <w14:ligatures w14:val="none"/>
         </w:rPr>
-        <w:t xml:space="preserve">          { "key": "Content-Type", "value": "multipart/form-data" }</w:t>
+        <w:t xml:space="preserve">          </w:t>
+      </w:r>
+      <w:proofErr w:type="gramStart"/>
+      <w:r>
+        <w:rPr>
+          <w:rFonts w:ascii="Courier New" w:eastAsia="Times New Roman" w:hAnsi="Courier New" w:cs="Courier New"/>
+          <w:kern w:val="0"/>
+          <w:sz w:val="20"/>
+          <w:szCs w:val="20"/>
+          <w:lang w:eastAsia="en-IN"/>
+          <w14:ligatures w14:val="none"/>
+        </w:rPr>
+        <w:t>{ "</w:t>
+      </w:r>
+      <w:proofErr w:type="gramEnd"/>
+      <w:r>
+        <w:rPr>
+          <w:rFonts w:ascii="Courier New" w:eastAsia="Times New Roman" w:hAnsi="Courier New" w:cs="Courier New"/>
+          <w:kern w:val="0"/>
+          <w:sz w:val="20"/>
+          <w:szCs w:val="20"/>
+          <w:lang w:eastAsia="en-IN"/>
+          <w14:ligatures w14:val="none"/>
+        </w:rPr>
+        <w:t>key": "Content-Type", "value": "multipart/form-data" }</w:t>
       </w:r>
     </w:p>
     <w:p>
@@ -7748,7 +8521,31 @@
           <w:lang w:eastAsia="en-IN"/>
           <w14:ligatures w14:val="none"/>
         </w:rPr>
-        <w:t xml:space="preserve">          "mode": "formdata",</w:t>
+        <w:t xml:space="preserve">          "mode": "</w:t>
+      </w:r>
+      <w:proofErr w:type="spellStart"/>
+      <w:r>
+        <w:rPr>
+          <w:rFonts w:ascii="Courier New" w:eastAsia="Times New Roman" w:hAnsi="Courier New" w:cs="Courier New"/>
+          <w:kern w:val="0"/>
+          <w:sz w:val="20"/>
+          <w:szCs w:val="20"/>
+          <w:lang w:eastAsia="en-IN"/>
+          <w14:ligatures w14:val="none"/>
+        </w:rPr>
+        <w:t>formdata</w:t>
+      </w:r>
+      <w:proofErr w:type="spellEnd"/>
+      <w:r>
+        <w:rPr>
+          <w:rFonts w:ascii="Courier New" w:eastAsia="Times New Roman" w:hAnsi="Courier New" w:cs="Courier New"/>
+          <w:kern w:val="0"/>
+          <w:sz w:val="20"/>
+          <w:szCs w:val="20"/>
+          <w:lang w:eastAsia="en-IN"/>
+          <w14:ligatures w14:val="none"/>
+        </w:rPr>
+        <w:t>",</w:t>
       </w:r>
     </w:p>
     <w:p>
@@ -7790,7 +8587,31 @@
           <w:lang w:eastAsia="en-IN"/>
           <w14:ligatures w14:val="none"/>
         </w:rPr>
-        <w:t xml:space="preserve">          "formdata": [</w:t>
+        <w:t xml:space="preserve">          "</w:t>
+      </w:r>
+      <w:proofErr w:type="spellStart"/>
+      <w:r>
+        <w:rPr>
+          <w:rFonts w:ascii="Courier New" w:eastAsia="Times New Roman" w:hAnsi="Courier New" w:cs="Courier New"/>
+          <w:kern w:val="0"/>
+          <w:sz w:val="20"/>
+          <w:szCs w:val="20"/>
+          <w:lang w:eastAsia="en-IN"/>
+          <w14:ligatures w14:val="none"/>
+        </w:rPr>
+        <w:t>formdata</w:t>
+      </w:r>
+      <w:proofErr w:type="spellEnd"/>
+      <w:r>
+        <w:rPr>
+          <w:rFonts w:ascii="Courier New" w:eastAsia="Times New Roman" w:hAnsi="Courier New" w:cs="Courier New"/>
+          <w:kern w:val="0"/>
+          <w:sz w:val="20"/>
+          <w:szCs w:val="20"/>
+          <w:lang w:eastAsia="en-IN"/>
+          <w14:ligatures w14:val="none"/>
+        </w:rPr>
+        <w:t>": [</w:t>
       </w:r>
     </w:p>
     <w:p>
@@ -7832,7 +8653,55 @@
           <w:lang w:eastAsia="en-IN"/>
           <w14:ligatures w14:val="none"/>
         </w:rPr>
-        <w:t xml:space="preserve">            { "key": "productId", "value": "PRODUCT_ID" },</w:t>
+        <w:t xml:space="preserve">            </w:t>
+      </w:r>
+      <w:proofErr w:type="gramStart"/>
+      <w:r>
+        <w:rPr>
+          <w:rFonts w:ascii="Courier New" w:eastAsia="Times New Roman" w:hAnsi="Courier New" w:cs="Courier New"/>
+          <w:kern w:val="0"/>
+          <w:sz w:val="20"/>
+          <w:szCs w:val="20"/>
+          <w:lang w:eastAsia="en-IN"/>
+          <w14:ligatures w14:val="none"/>
+        </w:rPr>
+        <w:t>{ "</w:t>
+      </w:r>
+      <w:proofErr w:type="gramEnd"/>
+      <w:r>
+        <w:rPr>
+          <w:rFonts w:ascii="Courier New" w:eastAsia="Times New Roman" w:hAnsi="Courier New" w:cs="Courier New"/>
+          <w:kern w:val="0"/>
+          <w:sz w:val="20"/>
+          <w:szCs w:val="20"/>
+          <w:lang w:eastAsia="en-IN"/>
+          <w14:ligatures w14:val="none"/>
+        </w:rPr>
+        <w:t>key": "</w:t>
+      </w:r>
+      <w:proofErr w:type="spellStart"/>
+      <w:r>
+        <w:rPr>
+          <w:rFonts w:ascii="Courier New" w:eastAsia="Times New Roman" w:hAnsi="Courier New" w:cs="Courier New"/>
+          <w:kern w:val="0"/>
+          <w:sz w:val="20"/>
+          <w:szCs w:val="20"/>
+          <w:lang w:eastAsia="en-IN"/>
+          <w14:ligatures w14:val="none"/>
+        </w:rPr>
+        <w:t>productId</w:t>
+      </w:r>
+      <w:proofErr w:type="spellEnd"/>
+      <w:r>
+        <w:rPr>
+          <w:rFonts w:ascii="Courier New" w:eastAsia="Times New Roman" w:hAnsi="Courier New" w:cs="Courier New"/>
+          <w:kern w:val="0"/>
+          <w:sz w:val="20"/>
+          <w:szCs w:val="20"/>
+          <w:lang w:eastAsia="en-IN"/>
+          <w14:ligatures w14:val="none"/>
+        </w:rPr>
+        <w:t>", "value": "PRODUCT_ID" },</w:t>
       </w:r>
     </w:p>
     <w:p>
@@ -7874,7 +8743,55 @@
           <w:lang w:eastAsia="en-IN"/>
           <w14:ligatures w14:val="none"/>
         </w:rPr>
-        <w:t xml:space="preserve">            { "key": "stepNumber", "value": "1" },</w:t>
+        <w:t xml:space="preserve">            </w:t>
+      </w:r>
+      <w:proofErr w:type="gramStart"/>
+      <w:r>
+        <w:rPr>
+          <w:rFonts w:ascii="Courier New" w:eastAsia="Times New Roman" w:hAnsi="Courier New" w:cs="Courier New"/>
+          <w:kern w:val="0"/>
+          <w:sz w:val="20"/>
+          <w:szCs w:val="20"/>
+          <w:lang w:eastAsia="en-IN"/>
+          <w14:ligatures w14:val="none"/>
+        </w:rPr>
+        <w:t>{ "</w:t>
+      </w:r>
+      <w:proofErr w:type="gramEnd"/>
+      <w:r>
+        <w:rPr>
+          <w:rFonts w:ascii="Courier New" w:eastAsia="Times New Roman" w:hAnsi="Courier New" w:cs="Courier New"/>
+          <w:kern w:val="0"/>
+          <w:sz w:val="20"/>
+          <w:szCs w:val="20"/>
+          <w:lang w:eastAsia="en-IN"/>
+          <w14:ligatures w14:val="none"/>
+        </w:rPr>
+        <w:t>key": "</w:t>
+      </w:r>
+      <w:proofErr w:type="spellStart"/>
+      <w:r>
+        <w:rPr>
+          <w:rFonts w:ascii="Courier New" w:eastAsia="Times New Roman" w:hAnsi="Courier New" w:cs="Courier New"/>
+          <w:kern w:val="0"/>
+          <w:sz w:val="20"/>
+          <w:szCs w:val="20"/>
+          <w:lang w:eastAsia="en-IN"/>
+          <w14:ligatures w14:val="none"/>
+        </w:rPr>
+        <w:t>stepNumber</w:t>
+      </w:r>
+      <w:proofErr w:type="spellEnd"/>
+      <w:r>
+        <w:rPr>
+          <w:rFonts w:ascii="Courier New" w:eastAsia="Times New Roman" w:hAnsi="Courier New" w:cs="Courier New"/>
+          <w:kern w:val="0"/>
+          <w:sz w:val="20"/>
+          <w:szCs w:val="20"/>
+          <w:lang w:eastAsia="en-IN"/>
+          <w14:ligatures w14:val="none"/>
+        </w:rPr>
+        <w:t>", "value": "1" },</w:t>
       </w:r>
     </w:p>
     <w:p>
@@ -7916,7 +8833,31 @@
           <w:lang w:eastAsia="en-IN"/>
           <w14:ligatures w14:val="none"/>
         </w:rPr>
-        <w:t xml:space="preserve">            { "key": "description", "value": "Install component A" },</w:t>
+        <w:t xml:space="preserve">            </w:t>
+      </w:r>
+      <w:proofErr w:type="gramStart"/>
+      <w:r>
+        <w:rPr>
+          <w:rFonts w:ascii="Courier New" w:eastAsia="Times New Roman" w:hAnsi="Courier New" w:cs="Courier New"/>
+          <w:kern w:val="0"/>
+          <w:sz w:val="20"/>
+          <w:szCs w:val="20"/>
+          <w:lang w:eastAsia="en-IN"/>
+          <w14:ligatures w14:val="none"/>
+        </w:rPr>
+        <w:t>{ "</w:t>
+      </w:r>
+      <w:proofErr w:type="gramEnd"/>
+      <w:r>
+        <w:rPr>
+          <w:rFonts w:ascii="Courier New" w:eastAsia="Times New Roman" w:hAnsi="Courier New" w:cs="Courier New"/>
+          <w:kern w:val="0"/>
+          <w:sz w:val="20"/>
+          <w:szCs w:val="20"/>
+          <w:lang w:eastAsia="en-IN"/>
+          <w14:ligatures w14:val="none"/>
+        </w:rPr>
+        <w:t>key": "description", "value": "Install component A" },</w:t>
       </w:r>
     </w:p>
     <w:p>
@@ -7958,7 +8899,55 @@
           <w:lang w:eastAsia="en-IN"/>
           <w14:ligatures w14:val="none"/>
         </w:rPr>
-        <w:t xml:space="preserve">            { "key": "mediaType", "value": "image" },</w:t>
+        <w:t xml:space="preserve">            </w:t>
+      </w:r>
+      <w:proofErr w:type="gramStart"/>
+      <w:r>
+        <w:rPr>
+          <w:rFonts w:ascii="Courier New" w:eastAsia="Times New Roman" w:hAnsi="Courier New" w:cs="Courier New"/>
+          <w:kern w:val="0"/>
+          <w:sz w:val="20"/>
+          <w:szCs w:val="20"/>
+          <w:lang w:eastAsia="en-IN"/>
+          <w14:ligatures w14:val="none"/>
+        </w:rPr>
+        <w:t>{ "</w:t>
+      </w:r>
+      <w:proofErr w:type="gramEnd"/>
+      <w:r>
+        <w:rPr>
+          <w:rFonts w:ascii="Courier New" w:eastAsia="Times New Roman" w:hAnsi="Courier New" w:cs="Courier New"/>
+          <w:kern w:val="0"/>
+          <w:sz w:val="20"/>
+          <w:szCs w:val="20"/>
+          <w:lang w:eastAsia="en-IN"/>
+          <w14:ligatures w14:val="none"/>
+        </w:rPr>
+        <w:t>key": "</w:t>
+      </w:r>
+      <w:proofErr w:type="spellStart"/>
+      <w:r>
+        <w:rPr>
+          <w:rFonts w:ascii="Courier New" w:eastAsia="Times New Roman" w:hAnsi="Courier New" w:cs="Courier New"/>
+          <w:kern w:val="0"/>
+          <w:sz w:val="20"/>
+          <w:szCs w:val="20"/>
+          <w:lang w:eastAsia="en-IN"/>
+          <w14:ligatures w14:val="none"/>
+        </w:rPr>
+        <w:t>mediaType</w:t>
+      </w:r>
+      <w:proofErr w:type="spellEnd"/>
+      <w:r>
+        <w:rPr>
+          <w:rFonts w:ascii="Courier New" w:eastAsia="Times New Roman" w:hAnsi="Courier New" w:cs="Courier New"/>
+          <w:kern w:val="0"/>
+          <w:sz w:val="20"/>
+          <w:szCs w:val="20"/>
+          <w:lang w:eastAsia="en-IN"/>
+          <w14:ligatures w14:val="none"/>
+        </w:rPr>
+        <w:t>", "value": "image" },</w:t>
       </w:r>
     </w:p>
     <w:p>
@@ -8000,7 +8989,55 @@
           <w:lang w:eastAsia="en-IN"/>
           <w14:ligatures w14:val="none"/>
         </w:rPr>
-        <w:t xml:space="preserve">            { "key": "toolsUsed[]", "value": "TOOL_ID1" },</w:t>
+        <w:t xml:space="preserve">            </w:t>
+      </w:r>
+      <w:proofErr w:type="gramStart"/>
+      <w:r>
+        <w:rPr>
+          <w:rFonts w:ascii="Courier New" w:eastAsia="Times New Roman" w:hAnsi="Courier New" w:cs="Courier New"/>
+          <w:kern w:val="0"/>
+          <w:sz w:val="20"/>
+          <w:szCs w:val="20"/>
+          <w:lang w:eastAsia="en-IN"/>
+          <w14:ligatures w14:val="none"/>
+        </w:rPr>
+        <w:t>{ "</w:t>
+      </w:r>
+      <w:proofErr w:type="gramEnd"/>
+      <w:r>
+        <w:rPr>
+          <w:rFonts w:ascii="Courier New" w:eastAsia="Times New Roman" w:hAnsi="Courier New" w:cs="Courier New"/>
+          <w:kern w:val="0"/>
+          <w:sz w:val="20"/>
+          <w:szCs w:val="20"/>
+          <w:lang w:eastAsia="en-IN"/>
+          <w14:ligatures w14:val="none"/>
+        </w:rPr>
+        <w:t>key": "</w:t>
+      </w:r>
+      <w:proofErr w:type="spellStart"/>
+      <w:r>
+        <w:rPr>
+          <w:rFonts w:ascii="Courier New" w:eastAsia="Times New Roman" w:hAnsi="Courier New" w:cs="Courier New"/>
+          <w:kern w:val="0"/>
+          <w:sz w:val="20"/>
+          <w:szCs w:val="20"/>
+          <w:lang w:eastAsia="en-IN"/>
+          <w14:ligatures w14:val="none"/>
+        </w:rPr>
+        <w:t>toolsUsed</w:t>
+      </w:r>
+      <w:proofErr w:type="spellEnd"/>
+      <w:r>
+        <w:rPr>
+          <w:rFonts w:ascii="Courier New" w:eastAsia="Times New Roman" w:hAnsi="Courier New" w:cs="Courier New"/>
+          <w:kern w:val="0"/>
+          <w:sz w:val="20"/>
+          <w:szCs w:val="20"/>
+          <w:lang w:eastAsia="en-IN"/>
+          <w14:ligatures w14:val="none"/>
+        </w:rPr>
+        <w:t>[]", "value": "TOOL_ID1" },</w:t>
       </w:r>
     </w:p>
     <w:p>
@@ -8042,7 +9079,55 @@
           <w:lang w:eastAsia="en-IN"/>
           <w14:ligatures w14:val="none"/>
         </w:rPr>
-        <w:t xml:space="preserve">            { "key": "toolsUsed[]", "value": "TOOL_ID2" },</w:t>
+        <w:t xml:space="preserve">            </w:t>
+      </w:r>
+      <w:proofErr w:type="gramStart"/>
+      <w:r>
+        <w:rPr>
+          <w:rFonts w:ascii="Courier New" w:eastAsia="Times New Roman" w:hAnsi="Courier New" w:cs="Courier New"/>
+          <w:kern w:val="0"/>
+          <w:sz w:val="20"/>
+          <w:szCs w:val="20"/>
+          <w:lang w:eastAsia="en-IN"/>
+          <w14:ligatures w14:val="none"/>
+        </w:rPr>
+        <w:t>{ "</w:t>
+      </w:r>
+      <w:proofErr w:type="gramEnd"/>
+      <w:r>
+        <w:rPr>
+          <w:rFonts w:ascii="Courier New" w:eastAsia="Times New Roman" w:hAnsi="Courier New" w:cs="Courier New"/>
+          <w:kern w:val="0"/>
+          <w:sz w:val="20"/>
+          <w:szCs w:val="20"/>
+          <w:lang w:eastAsia="en-IN"/>
+          <w14:ligatures w14:val="none"/>
+        </w:rPr>
+        <w:t>key": "</w:t>
+      </w:r>
+      <w:proofErr w:type="spellStart"/>
+      <w:r>
+        <w:rPr>
+          <w:rFonts w:ascii="Courier New" w:eastAsia="Times New Roman" w:hAnsi="Courier New" w:cs="Courier New"/>
+          <w:kern w:val="0"/>
+          <w:sz w:val="20"/>
+          <w:szCs w:val="20"/>
+          <w:lang w:eastAsia="en-IN"/>
+          <w14:ligatures w14:val="none"/>
+        </w:rPr>
+        <w:t>toolsUsed</w:t>
+      </w:r>
+      <w:proofErr w:type="spellEnd"/>
+      <w:r>
+        <w:rPr>
+          <w:rFonts w:ascii="Courier New" w:eastAsia="Times New Roman" w:hAnsi="Courier New" w:cs="Courier New"/>
+          <w:kern w:val="0"/>
+          <w:sz w:val="20"/>
+          <w:szCs w:val="20"/>
+          <w:lang w:eastAsia="en-IN"/>
+          <w14:ligatures w14:val="none"/>
+        </w:rPr>
+        <w:t>[]", "value": "TOOL_ID2" },</w:t>
       </w:r>
     </w:p>
     <w:p>
@@ -8084,7 +9169,55 @@
           <w:lang w:eastAsia="en-IN"/>
           <w14:ligatures w14:val="none"/>
         </w:rPr>
-        <w:t xml:space="preserve">            { "key": "partsInvolved[]", "value": "PART_ID1" },</w:t>
+        <w:t xml:space="preserve">            </w:t>
+      </w:r>
+      <w:proofErr w:type="gramStart"/>
+      <w:r>
+        <w:rPr>
+          <w:rFonts w:ascii="Courier New" w:eastAsia="Times New Roman" w:hAnsi="Courier New" w:cs="Courier New"/>
+          <w:kern w:val="0"/>
+          <w:sz w:val="20"/>
+          <w:szCs w:val="20"/>
+          <w:lang w:eastAsia="en-IN"/>
+          <w14:ligatures w14:val="none"/>
+        </w:rPr>
+        <w:t>{ "</w:t>
+      </w:r>
+      <w:proofErr w:type="gramEnd"/>
+      <w:r>
+        <w:rPr>
+          <w:rFonts w:ascii="Courier New" w:eastAsia="Times New Roman" w:hAnsi="Courier New" w:cs="Courier New"/>
+          <w:kern w:val="0"/>
+          <w:sz w:val="20"/>
+          <w:szCs w:val="20"/>
+          <w:lang w:eastAsia="en-IN"/>
+          <w14:ligatures w14:val="none"/>
+        </w:rPr>
+        <w:t>key": "</w:t>
+      </w:r>
+      <w:proofErr w:type="spellStart"/>
+      <w:r>
+        <w:rPr>
+          <w:rFonts w:ascii="Courier New" w:eastAsia="Times New Roman" w:hAnsi="Courier New" w:cs="Courier New"/>
+          <w:kern w:val="0"/>
+          <w:sz w:val="20"/>
+          <w:szCs w:val="20"/>
+          <w:lang w:eastAsia="en-IN"/>
+          <w14:ligatures w14:val="none"/>
+        </w:rPr>
+        <w:t>partsInvolved</w:t>
+      </w:r>
+      <w:proofErr w:type="spellEnd"/>
+      <w:r>
+        <w:rPr>
+          <w:rFonts w:ascii="Courier New" w:eastAsia="Times New Roman" w:hAnsi="Courier New" w:cs="Courier New"/>
+          <w:kern w:val="0"/>
+          <w:sz w:val="20"/>
+          <w:szCs w:val="20"/>
+          <w:lang w:eastAsia="en-IN"/>
+          <w14:ligatures w14:val="none"/>
+        </w:rPr>
+        <w:t>[]", "value": "PART_ID1" },</w:t>
       </w:r>
     </w:p>
     <w:p>
@@ -8126,7 +9259,31 @@
           <w:lang w:eastAsia="en-IN"/>
           <w14:ligatures w14:val="none"/>
         </w:rPr>
-        <w:t xml:space="preserve">            { "key": "media", "type": "file" }</w:t>
+        <w:t xml:space="preserve">            </w:t>
+      </w:r>
+      <w:proofErr w:type="gramStart"/>
+      <w:r>
+        <w:rPr>
+          <w:rFonts w:ascii="Courier New" w:eastAsia="Times New Roman" w:hAnsi="Courier New" w:cs="Courier New"/>
+          <w:kern w:val="0"/>
+          <w:sz w:val="20"/>
+          <w:szCs w:val="20"/>
+          <w:lang w:eastAsia="en-IN"/>
+          <w14:ligatures w14:val="none"/>
+        </w:rPr>
+        <w:t>{ "</w:t>
+      </w:r>
+      <w:proofErr w:type="gramEnd"/>
+      <w:r>
+        <w:rPr>
+          <w:rFonts w:ascii="Courier New" w:eastAsia="Times New Roman" w:hAnsi="Courier New" w:cs="Courier New"/>
+          <w:kern w:val="0"/>
+          <w:sz w:val="20"/>
+          <w:szCs w:val="20"/>
+          <w:lang w:eastAsia="en-IN"/>
+          <w14:ligatures w14:val="none"/>
+        </w:rPr>
+        <w:t>key": "media", "type": "file" }</w:t>
       </w:r>
     </w:p>
     <w:p>
@@ -8252,7 +9409,79 @@
           <w:lang w:eastAsia="en-IN"/>
           <w14:ligatures w14:val="none"/>
         </w:rPr>
-        <w:t xml:space="preserve">        "url": { "raw": "http://localhost:3000/api/work-instructions/steps" }</w:t>
+        <w:t xml:space="preserve">        "</w:t>
+      </w:r>
+      <w:proofErr w:type="spellStart"/>
+      <w:r>
+        <w:rPr>
+          <w:rFonts w:ascii="Courier New" w:eastAsia="Times New Roman" w:hAnsi="Courier New" w:cs="Courier New"/>
+          <w:kern w:val="0"/>
+          <w:sz w:val="20"/>
+          <w:szCs w:val="20"/>
+          <w:lang w:eastAsia="en-IN"/>
+          <w14:ligatures w14:val="none"/>
+        </w:rPr>
+        <w:t>url</w:t>
+      </w:r>
+      <w:proofErr w:type="spellEnd"/>
+      <w:r>
+        <w:rPr>
+          <w:rFonts w:ascii="Courier New" w:eastAsia="Times New Roman" w:hAnsi="Courier New" w:cs="Courier New"/>
+          <w:kern w:val="0"/>
+          <w:sz w:val="20"/>
+          <w:szCs w:val="20"/>
+          <w:lang w:eastAsia="en-IN"/>
+          <w14:ligatures w14:val="none"/>
+        </w:rPr>
+        <w:t xml:space="preserve">": </w:t>
+      </w:r>
+      <w:proofErr w:type="gramStart"/>
+      <w:r>
+        <w:rPr>
+          <w:rFonts w:ascii="Courier New" w:eastAsia="Times New Roman" w:hAnsi="Courier New" w:cs="Courier New"/>
+          <w:kern w:val="0"/>
+          <w:sz w:val="20"/>
+          <w:szCs w:val="20"/>
+          <w:lang w:eastAsia="en-IN"/>
+          <w14:ligatures w14:val="none"/>
+        </w:rPr>
+        <w:t>{ "</w:t>
+      </w:r>
+      <w:proofErr w:type="gramEnd"/>
+      <w:r>
+        <w:rPr>
+          <w:rFonts w:ascii="Courier New" w:eastAsia="Times New Roman" w:hAnsi="Courier New" w:cs="Courier New"/>
+          <w:kern w:val="0"/>
+          <w:sz w:val="20"/>
+          <w:szCs w:val="20"/>
+          <w:lang w:eastAsia="en-IN"/>
+          <w14:ligatures w14:val="none"/>
+        </w:rPr>
+        <w:t>raw": "http://localhost:3000/</w:t>
+      </w:r>
+      <w:proofErr w:type="spellStart"/>
+      <w:r>
+        <w:rPr>
+          <w:rFonts w:ascii="Courier New" w:eastAsia="Times New Roman" w:hAnsi="Courier New" w:cs="Courier New"/>
+          <w:kern w:val="0"/>
+          <w:sz w:val="20"/>
+          <w:szCs w:val="20"/>
+          <w:lang w:eastAsia="en-IN"/>
+          <w14:ligatures w14:val="none"/>
+        </w:rPr>
+        <w:t>api</w:t>
+      </w:r>
+      <w:proofErr w:type="spellEnd"/>
+      <w:r>
+        <w:rPr>
+          <w:rFonts w:ascii="Courier New" w:eastAsia="Times New Roman" w:hAnsi="Courier New" w:cs="Courier New"/>
+          <w:kern w:val="0"/>
+          <w:sz w:val="20"/>
+          <w:szCs w:val="20"/>
+          <w:lang w:eastAsia="en-IN"/>
+          <w14:ligatures w14:val="none"/>
+        </w:rPr>
+        <w:t>/work-instructions/steps" }</w:t>
       </w:r>
     </w:p>
     <w:p>
@@ -8422,6 +9651,1268 @@
         </w:rPr>
         <w:t>}</w:t>
       </w:r>
+    </w:p>
+    <w:p>
+      <w:pPr>
+        <w:tabs>
+          <w:tab w:val="left" w:pos="916"/>
+          <w:tab w:val="left" w:pos="1832"/>
+          <w:tab w:val="left" w:pos="2748"/>
+          <w:tab w:val="left" w:pos="3664"/>
+          <w:tab w:val="left" w:pos="4580"/>
+          <w:tab w:val="left" w:pos="5496"/>
+          <w:tab w:val="left" w:pos="6412"/>
+          <w:tab w:val="left" w:pos="7328"/>
+          <w:tab w:val="left" w:pos="8244"/>
+          <w:tab w:val="left" w:pos="9160"/>
+          <w:tab w:val="left" w:pos="10076"/>
+          <w:tab w:val="left" w:pos="10992"/>
+          <w:tab w:val="left" w:pos="11908"/>
+          <w:tab w:val="left" w:pos="12824"/>
+          <w:tab w:val="left" w:pos="13740"/>
+          <w:tab w:val="left" w:pos="14656"/>
+        </w:tabs>
+        <w:spacing w:after="0" w:line="240" w:lineRule="auto"/>
+        <w:rPr>
+          <w:rFonts w:ascii="Courier New" w:eastAsia="Times New Roman" w:hAnsi="Courier New" w:cs="Courier New"/>
+          <w:kern w:val="0"/>
+          <w:sz w:val="20"/>
+          <w:szCs w:val="20"/>
+          <w:lang w:eastAsia="en-IN"/>
+          <w14:ligatures w14:val="none"/>
+        </w:rPr>
+      </w:pPr>
+    </w:p>
+    <w:p>
+      <w:pPr>
+        <w:tabs>
+          <w:tab w:val="left" w:pos="916"/>
+          <w:tab w:val="left" w:pos="1832"/>
+          <w:tab w:val="left" w:pos="2748"/>
+          <w:tab w:val="left" w:pos="3664"/>
+          <w:tab w:val="left" w:pos="4580"/>
+          <w:tab w:val="left" w:pos="5496"/>
+          <w:tab w:val="left" w:pos="6412"/>
+          <w:tab w:val="left" w:pos="7328"/>
+          <w:tab w:val="left" w:pos="8244"/>
+          <w:tab w:val="left" w:pos="9160"/>
+          <w:tab w:val="left" w:pos="10076"/>
+          <w:tab w:val="left" w:pos="10992"/>
+          <w:tab w:val="left" w:pos="11908"/>
+          <w:tab w:val="left" w:pos="12824"/>
+          <w:tab w:val="left" w:pos="13740"/>
+          <w:tab w:val="left" w:pos="14656"/>
+        </w:tabs>
+        <w:spacing w:after="0" w:line="240" w:lineRule="auto"/>
+        <w:rPr>
+          <w:rFonts w:ascii="Courier New" w:eastAsia="Times New Roman" w:hAnsi="Courier New" w:cs="Courier New"/>
+          <w:kern w:val="0"/>
+          <w:sz w:val="20"/>
+          <w:szCs w:val="20"/>
+          <w:lang w:eastAsia="en-IN"/>
+          <w14:ligatures w14:val="none"/>
+        </w:rPr>
+      </w:pPr>
+    </w:p>
+    <w:p>
+      <w:pPr>
+        <w:pStyle w:val="NormalWeb"/>
+      </w:pPr>
+      <w:r>
+        <w:t xml:space="preserve">Here’s the complete API documentation for </w:t>
+      </w:r>
+      <w:r>
+        <w:rPr>
+          <w:rStyle w:val="Strong"/>
+        </w:rPr>
+        <w:t>Getting Tools</w:t>
+      </w:r>
+      <w:r>
+        <w:t xml:space="preserve"> and </w:t>
+      </w:r>
+      <w:r>
+        <w:rPr>
+          <w:rStyle w:val="Strong"/>
+        </w:rPr>
+        <w:t>Getting Parts</w:t>
+      </w:r>
+      <w:r>
+        <w:t>, including endpoint details, request/response format, and example responses.</w:t>
+      </w:r>
+    </w:p>
+    <w:p>
+      <w:r>
+        <w:pict w14:anchorId="79E00328">
+          <v:rect id="_x0000_i1033" style="width:0;height:1.5pt" o:hralign="center" o:hrstd="t" o:hr="t" fillcolor="#a0a0a0" stroked="f"/>
+        </w:pict>
+      </w:r>
+    </w:p>
+    <w:p>
+      <w:pPr>
+        <w:pStyle w:val="Heading1"/>
+      </w:pPr>
+      <w:r>
+        <w:rPr>
+          <w:rStyle w:val="Strong"/>
+          <w:b/>
+          <w:bCs/>
+        </w:rPr>
+        <w:t>Work Instructions API Documentation</w:t>
+      </w:r>
+    </w:p>
+    <w:p>
+      <w:pPr>
+        <w:pStyle w:val="Heading2"/>
+      </w:pPr>
+      <w:r>
+        <w:rPr>
+          <w:rStyle w:val="Strong"/>
+          <w:b/>
+          <w:bCs/>
+        </w:rPr>
+        <w:t>1. Get All Tools</w:t>
+      </w:r>
+    </w:p>
+    <w:p>
+      <w:pPr>
+        <w:pStyle w:val="Heading3"/>
+      </w:pPr>
+      <w:r>
+        <w:rPr>
+          <w:rStyle w:val="Strong"/>
+          <w:b/>
+          <w:bCs/>
+        </w:rPr>
+        <w:t>Endpoint:</w:t>
+      </w:r>
+    </w:p>
+    <w:p>
+      <w:pPr>
+        <w:pStyle w:val="HTMLPreformatted"/>
+        <w:rPr>
+          <w:rStyle w:val="HTMLCode"/>
+          <w:rFonts w:eastAsiaTheme="majorEastAsia"/>
+        </w:rPr>
+      </w:pPr>
+      <w:r>
+        <w:rPr>
+          <w:rStyle w:val="HTMLCode"/>
+          <w:rFonts w:eastAsiaTheme="majorEastAsia"/>
+        </w:rPr>
+        <w:t>GET /</w:t>
+      </w:r>
+      <w:proofErr w:type="spellStart"/>
+      <w:r>
+        <w:rPr>
+          <w:rStyle w:val="HTMLCode"/>
+          <w:rFonts w:eastAsiaTheme="majorEastAsia"/>
+        </w:rPr>
+        <w:t>api</w:t>
+      </w:r>
+      <w:proofErr w:type="spellEnd"/>
+      <w:r>
+        <w:rPr>
+          <w:rStyle w:val="HTMLCode"/>
+          <w:rFonts w:eastAsiaTheme="majorEastAsia"/>
+        </w:rPr>
+        <w:t>/work-instructions/tools</w:t>
+      </w:r>
+    </w:p>
+    <w:p>
+      <w:pPr>
+        <w:pStyle w:val="Heading3"/>
+      </w:pPr>
+      <w:r>
+        <w:rPr>
+          <w:rStyle w:val="Strong"/>
+          <w:b/>
+          <w:bCs/>
+        </w:rPr>
+        <w:t>Description:</w:t>
+      </w:r>
+    </w:p>
+    <w:p>
+      <w:pPr>
+        <w:pStyle w:val="NormalWeb"/>
+      </w:pPr>
+      <w:r>
+        <w:t>Fetches a list of all available tools.</w:t>
+      </w:r>
+    </w:p>
+    <w:p>
+      <w:pPr>
+        <w:pStyle w:val="Heading3"/>
+      </w:pPr>
+      <w:r>
+        <w:rPr>
+          <w:rStyle w:val="Strong"/>
+          <w:b/>
+          <w:bCs/>
+        </w:rPr>
+        <w:t>Headers:</w:t>
+      </w:r>
+    </w:p>
+    <w:tbl>
+      <w:tblPr>
+        <w:tblW w:w="0" w:type="auto"/>
+        <w:tblCellSpacing w:w="15" w:type="dxa"/>
+        <w:tblCellMar>
+          <w:top w:w="15" w:type="dxa"/>
+          <w:left w:w="15" w:type="dxa"/>
+          <w:bottom w:w="15" w:type="dxa"/>
+          <w:right w:w="15" w:type="dxa"/>
+        </w:tblCellMar>
+        <w:tblLook w:val="04A0" w:firstRow="1" w:lastRow="0" w:firstColumn="1" w:lastColumn="0" w:noHBand="0" w:noVBand="1"/>
+      </w:tblPr>
+      <w:tblGrid>
+        <w:gridCol w:w="1273"/>
+        <w:gridCol w:w="1517"/>
+      </w:tblGrid>
+      <w:tr>
+        <w:trPr>
+          <w:tblHeader/>
+          <w:tblCellSpacing w:w="15" w:type="dxa"/>
+        </w:trPr>
+        <w:tc>
+          <w:tcPr>
+            <w:tcW w:w="0" w:type="auto"/>
+            <w:vAlign w:val="center"/>
+            <w:hideMark/>
+          </w:tcPr>
+          <w:p>
+            <w:pPr>
+              <w:jc w:val="center"/>
+              <w:rPr>
+                <w:b/>
+                <w:bCs/>
+              </w:rPr>
+            </w:pPr>
+            <w:r>
+              <w:rPr>
+                <w:b/>
+                <w:bCs/>
+              </w:rPr>
+              <w:t>Key</w:t>
+            </w:r>
+          </w:p>
+        </w:tc>
+        <w:tc>
+          <w:tcPr>
+            <w:tcW w:w="0" w:type="auto"/>
+            <w:vAlign w:val="center"/>
+            <w:hideMark/>
+          </w:tcPr>
+          <w:p>
+            <w:pPr>
+              <w:jc w:val="center"/>
+              <w:rPr>
+                <w:b/>
+                <w:bCs/>
+              </w:rPr>
+            </w:pPr>
+            <w:r>
+              <w:rPr>
+                <w:b/>
+                <w:bCs/>
+              </w:rPr>
+              <w:t>Value</w:t>
+            </w:r>
+          </w:p>
+        </w:tc>
+      </w:tr>
+      <w:tr>
+        <w:trPr>
+          <w:tblCellSpacing w:w="15" w:type="dxa"/>
+        </w:trPr>
+        <w:tc>
+          <w:tcPr>
+            <w:tcW w:w="0" w:type="auto"/>
+            <w:vAlign w:val="center"/>
+            <w:hideMark/>
+          </w:tcPr>
+          <w:p>
+            <w:r>
+              <w:t>Content-Type</w:t>
+            </w:r>
+          </w:p>
+        </w:tc>
+        <w:tc>
+          <w:tcPr>
+            <w:tcW w:w="0" w:type="auto"/>
+            <w:vAlign w:val="center"/>
+            <w:hideMark/>
+          </w:tcPr>
+          <w:p>
+            <w:r>
+              <w:t>application/</w:t>
+            </w:r>
+            <w:proofErr w:type="spellStart"/>
+            <w:r>
+              <w:t>json</w:t>
+            </w:r>
+            <w:proofErr w:type="spellEnd"/>
+          </w:p>
+        </w:tc>
+      </w:tr>
+    </w:tbl>
+    <w:p>
+      <w:pPr>
+        <w:pStyle w:val="Heading3"/>
+      </w:pPr>
+      <w:r>
+        <w:rPr>
+          <w:rStyle w:val="Strong"/>
+          <w:b/>
+          <w:bCs/>
+        </w:rPr>
+        <w:t>Response:</w:t>
+      </w:r>
+    </w:p>
+    <w:p>
+      <w:pPr>
+        <w:pStyle w:val="Heading4"/>
+      </w:pPr>
+      <w:r>
+        <w:rPr>
+          <w:rStyle w:val="Strong"/>
+          <w:b w:val="0"/>
+          <w:bCs w:val="0"/>
+        </w:rPr>
+        <w:t>Success (200)</w:t>
+      </w:r>
+    </w:p>
+    <w:p>
+      <w:pPr>
+        <w:pStyle w:val="HTMLPreformatted"/>
+        <w:rPr>
+          <w:rStyle w:val="HTMLCode"/>
+          <w:rFonts w:eastAsiaTheme="majorEastAsia"/>
+        </w:rPr>
+      </w:pPr>
+      <w:r>
+        <w:rPr>
+          <w:rStyle w:val="HTMLCode"/>
+          <w:rFonts w:eastAsiaTheme="majorEastAsia"/>
+        </w:rPr>
+        <w:t>[</w:t>
+      </w:r>
+    </w:p>
+    <w:p>
+      <w:pPr>
+        <w:pStyle w:val="HTMLPreformatted"/>
+        <w:rPr>
+          <w:rStyle w:val="HTMLCode"/>
+          <w:rFonts w:eastAsiaTheme="majorEastAsia"/>
+        </w:rPr>
+      </w:pPr>
+      <w:r>
+        <w:rPr>
+          <w:rStyle w:val="HTMLCode"/>
+          <w:rFonts w:eastAsiaTheme="majorEastAsia"/>
+        </w:rPr>
+        <w:t xml:space="preserve">  {</w:t>
+      </w:r>
+    </w:p>
+    <w:p>
+      <w:pPr>
+        <w:pStyle w:val="HTMLPreformatted"/>
+        <w:rPr>
+          <w:rStyle w:val="HTMLCode"/>
+          <w:rFonts w:eastAsiaTheme="majorEastAsia"/>
+        </w:rPr>
+      </w:pPr>
+      <w:r>
+        <w:rPr>
+          <w:rStyle w:val="HTMLCode"/>
+          <w:rFonts w:eastAsiaTheme="majorEastAsia"/>
+        </w:rPr>
+        <w:t xml:space="preserve">    "_id": "60d5ec49f3a2b72d1c8e9f3d",</w:t>
+      </w:r>
+    </w:p>
+    <w:p>
+      <w:pPr>
+        <w:pStyle w:val="HTMLPreformatted"/>
+        <w:rPr>
+          <w:rStyle w:val="HTMLCode"/>
+          <w:rFonts w:eastAsiaTheme="majorEastAsia"/>
+        </w:rPr>
+      </w:pPr>
+      <w:r>
+        <w:rPr>
+          <w:rStyle w:val="HTMLCode"/>
+          <w:rFonts w:eastAsiaTheme="majorEastAsia"/>
+        </w:rPr>
+        <w:lastRenderedPageBreak/>
+        <w:t xml:space="preserve">    "name": "Screwdriver",</w:t>
+      </w:r>
+    </w:p>
+    <w:p>
+      <w:pPr>
+        <w:pStyle w:val="HTMLPreformatted"/>
+        <w:rPr>
+          <w:rStyle w:val="HTMLCode"/>
+          <w:rFonts w:eastAsiaTheme="majorEastAsia"/>
+        </w:rPr>
+      </w:pPr>
+      <w:r>
+        <w:rPr>
+          <w:rStyle w:val="HTMLCode"/>
+          <w:rFonts w:eastAsiaTheme="majorEastAsia"/>
+        </w:rPr>
+        <w:t xml:space="preserve">    "description": "A flat-head screwdriver for assembly"</w:t>
+      </w:r>
+    </w:p>
+    <w:p>
+      <w:pPr>
+        <w:pStyle w:val="HTMLPreformatted"/>
+        <w:rPr>
+          <w:rStyle w:val="HTMLCode"/>
+          <w:rFonts w:eastAsiaTheme="majorEastAsia"/>
+        </w:rPr>
+      </w:pPr>
+      <w:r>
+        <w:rPr>
+          <w:rStyle w:val="HTMLCode"/>
+          <w:rFonts w:eastAsiaTheme="majorEastAsia"/>
+        </w:rPr>
+        <w:t xml:space="preserve">  },</w:t>
+      </w:r>
+    </w:p>
+    <w:p>
+      <w:pPr>
+        <w:pStyle w:val="HTMLPreformatted"/>
+        <w:rPr>
+          <w:rStyle w:val="HTMLCode"/>
+          <w:rFonts w:eastAsiaTheme="majorEastAsia"/>
+        </w:rPr>
+      </w:pPr>
+      <w:r>
+        <w:rPr>
+          <w:rStyle w:val="HTMLCode"/>
+          <w:rFonts w:eastAsiaTheme="majorEastAsia"/>
+        </w:rPr>
+        <w:t xml:space="preserve">  {</w:t>
+      </w:r>
+    </w:p>
+    <w:p>
+      <w:pPr>
+        <w:pStyle w:val="HTMLPreformatted"/>
+        <w:rPr>
+          <w:rStyle w:val="HTMLCode"/>
+          <w:rFonts w:eastAsiaTheme="majorEastAsia"/>
+        </w:rPr>
+      </w:pPr>
+      <w:r>
+        <w:rPr>
+          <w:rStyle w:val="HTMLCode"/>
+          <w:rFonts w:eastAsiaTheme="majorEastAsia"/>
+        </w:rPr>
+        <w:t xml:space="preserve">    "_id": "60d5ec50f3a2b72d1c8e9f3e",</w:t>
+      </w:r>
+    </w:p>
+    <w:p>
+      <w:pPr>
+        <w:pStyle w:val="HTMLPreformatted"/>
+        <w:rPr>
+          <w:rStyle w:val="HTMLCode"/>
+          <w:rFonts w:eastAsiaTheme="majorEastAsia"/>
+        </w:rPr>
+      </w:pPr>
+      <w:r>
+        <w:rPr>
+          <w:rStyle w:val="HTMLCode"/>
+          <w:rFonts w:eastAsiaTheme="majorEastAsia"/>
+        </w:rPr>
+        <w:t xml:space="preserve">    "name": "Wrench",</w:t>
+      </w:r>
+    </w:p>
+    <w:p>
+      <w:pPr>
+        <w:pStyle w:val="HTMLPreformatted"/>
+        <w:rPr>
+          <w:rStyle w:val="HTMLCode"/>
+          <w:rFonts w:eastAsiaTheme="majorEastAsia"/>
+        </w:rPr>
+      </w:pPr>
+      <w:r>
+        <w:rPr>
+          <w:rStyle w:val="HTMLCode"/>
+          <w:rFonts w:eastAsiaTheme="majorEastAsia"/>
+        </w:rPr>
+        <w:t xml:space="preserve">    "description": "Adjustable wrench for tightening bolts"</w:t>
+      </w:r>
+    </w:p>
+    <w:p>
+      <w:pPr>
+        <w:pStyle w:val="HTMLPreformatted"/>
+        <w:rPr>
+          <w:rStyle w:val="HTMLCode"/>
+          <w:rFonts w:eastAsiaTheme="majorEastAsia"/>
+        </w:rPr>
+      </w:pPr>
+      <w:r>
+        <w:rPr>
+          <w:rStyle w:val="HTMLCode"/>
+          <w:rFonts w:eastAsiaTheme="majorEastAsia"/>
+        </w:rPr>
+        <w:t xml:space="preserve">  }</w:t>
+      </w:r>
+    </w:p>
+    <w:p>
+      <w:pPr>
+        <w:pStyle w:val="HTMLPreformatted"/>
+        <w:rPr>
+          <w:rStyle w:val="HTMLCode"/>
+          <w:rFonts w:eastAsiaTheme="majorEastAsia"/>
+        </w:rPr>
+      </w:pPr>
+      <w:r>
+        <w:rPr>
+          <w:rStyle w:val="HTMLCode"/>
+          <w:rFonts w:eastAsiaTheme="majorEastAsia"/>
+        </w:rPr>
+        <w:t>]</w:t>
+      </w:r>
+    </w:p>
+    <w:p>
+      <w:pPr>
+        <w:pStyle w:val="Heading4"/>
+      </w:pPr>
+      <w:r>
+        <w:rPr>
+          <w:rStyle w:val="Strong"/>
+          <w:b w:val="0"/>
+          <w:bCs w:val="0"/>
+        </w:rPr>
+        <w:t>Error (500)</w:t>
+      </w:r>
+    </w:p>
+    <w:p>
+      <w:pPr>
+        <w:pStyle w:val="HTMLPreformatted"/>
+        <w:rPr>
+          <w:rStyle w:val="HTMLCode"/>
+          <w:rFonts w:eastAsiaTheme="majorEastAsia"/>
+        </w:rPr>
+      </w:pPr>
+      <w:r>
+        <w:rPr>
+          <w:rStyle w:val="HTMLCode"/>
+          <w:rFonts w:eastAsiaTheme="majorEastAsia"/>
+        </w:rPr>
+        <w:t>{</w:t>
+      </w:r>
+    </w:p>
+    <w:p>
+      <w:pPr>
+        <w:pStyle w:val="HTMLPreformatted"/>
+        <w:rPr>
+          <w:rStyle w:val="HTMLCode"/>
+          <w:rFonts w:eastAsiaTheme="majorEastAsia"/>
+        </w:rPr>
+      </w:pPr>
+      <w:r>
+        <w:rPr>
+          <w:rStyle w:val="HTMLCode"/>
+          <w:rFonts w:eastAsiaTheme="majorEastAsia"/>
+        </w:rPr>
+        <w:t xml:space="preserve">  "error": "Internal server error"</w:t>
+      </w:r>
+    </w:p>
+    <w:p>
+      <w:pPr>
+        <w:pStyle w:val="HTMLPreformatted"/>
+        <w:rPr>
+          <w:rStyle w:val="HTMLCode"/>
+          <w:rFonts w:eastAsiaTheme="majorEastAsia"/>
+        </w:rPr>
+      </w:pPr>
+      <w:r>
+        <w:rPr>
+          <w:rStyle w:val="HTMLCode"/>
+          <w:rFonts w:eastAsiaTheme="majorEastAsia"/>
+        </w:rPr>
+        <w:t>}</w:t>
+      </w:r>
+    </w:p>
+    <w:p>
+      <w:r>
+        <w:pict w14:anchorId="21E60241">
+          <v:rect id="_x0000_i1034" style="width:0;height:1.5pt" o:hralign="center" o:hrstd="t" o:hr="t" fillcolor="#a0a0a0" stroked="f"/>
+        </w:pict>
+      </w:r>
+    </w:p>
+    <w:p>
+      <w:pPr>
+        <w:pStyle w:val="Heading2"/>
+      </w:pPr>
+      <w:r>
+        <w:rPr>
+          <w:rStyle w:val="Strong"/>
+          <w:b/>
+          <w:bCs/>
+        </w:rPr>
+        <w:t>2. Get All Parts</w:t>
+      </w:r>
+    </w:p>
+    <w:p>
+      <w:pPr>
+        <w:pStyle w:val="Heading3"/>
+      </w:pPr>
+      <w:r>
+        <w:rPr>
+          <w:rStyle w:val="Strong"/>
+          <w:b/>
+          <w:bCs/>
+        </w:rPr>
+        <w:t>Endpoint:</w:t>
+      </w:r>
+    </w:p>
+    <w:p>
+      <w:pPr>
+        <w:pStyle w:val="HTMLPreformatted"/>
+        <w:rPr>
+          <w:rStyle w:val="HTMLCode"/>
+          <w:rFonts w:eastAsiaTheme="majorEastAsia"/>
+        </w:rPr>
+      </w:pPr>
+      <w:r>
+        <w:rPr>
+          <w:rStyle w:val="HTMLCode"/>
+          <w:rFonts w:eastAsiaTheme="majorEastAsia"/>
+        </w:rPr>
+        <w:t>GET /</w:t>
+      </w:r>
+      <w:proofErr w:type="spellStart"/>
+      <w:r>
+        <w:rPr>
+          <w:rStyle w:val="HTMLCode"/>
+          <w:rFonts w:eastAsiaTheme="majorEastAsia"/>
+        </w:rPr>
+        <w:t>api</w:t>
+      </w:r>
+      <w:proofErr w:type="spellEnd"/>
+      <w:r>
+        <w:rPr>
+          <w:rStyle w:val="HTMLCode"/>
+          <w:rFonts w:eastAsiaTheme="majorEastAsia"/>
+        </w:rPr>
+        <w:t>/work-instructions/parts</w:t>
+      </w:r>
+    </w:p>
+    <w:p>
+      <w:pPr>
+        <w:pStyle w:val="Heading3"/>
+      </w:pPr>
+      <w:r>
+        <w:rPr>
+          <w:rStyle w:val="Strong"/>
+          <w:b/>
+          <w:bCs/>
+        </w:rPr>
+        <w:t>Description:</w:t>
+      </w:r>
+    </w:p>
+    <w:p>
+      <w:pPr>
+        <w:pStyle w:val="NormalWeb"/>
+      </w:pPr>
+      <w:r>
+        <w:t>Fetches a list of all available parts.</w:t>
+      </w:r>
+    </w:p>
+    <w:p>
+      <w:pPr>
+        <w:pStyle w:val="Heading3"/>
+      </w:pPr>
+      <w:r>
+        <w:rPr>
+          <w:rStyle w:val="Strong"/>
+          <w:b/>
+          <w:bCs/>
+        </w:rPr>
+        <w:t>Headers:</w:t>
+      </w:r>
+    </w:p>
+    <w:tbl>
+      <w:tblPr>
+        <w:tblW w:w="0" w:type="auto"/>
+        <w:tblCellSpacing w:w="15" w:type="dxa"/>
+        <w:tblCellMar>
+          <w:top w:w="15" w:type="dxa"/>
+          <w:left w:w="15" w:type="dxa"/>
+          <w:bottom w:w="15" w:type="dxa"/>
+          <w:right w:w="15" w:type="dxa"/>
+        </w:tblCellMar>
+        <w:tblLook w:val="04A0" w:firstRow="1" w:lastRow="0" w:firstColumn="1" w:lastColumn="0" w:noHBand="0" w:noVBand="1"/>
+      </w:tblPr>
+      <w:tblGrid>
+        <w:gridCol w:w="1273"/>
+        <w:gridCol w:w="1517"/>
+      </w:tblGrid>
+      <w:tr>
+        <w:trPr>
+          <w:tblHeader/>
+          <w:tblCellSpacing w:w="15" w:type="dxa"/>
+        </w:trPr>
+        <w:tc>
+          <w:tcPr>
+            <w:tcW w:w="0" w:type="auto"/>
+            <w:vAlign w:val="center"/>
+            <w:hideMark/>
+          </w:tcPr>
+          <w:p>
+            <w:pPr>
+              <w:jc w:val="center"/>
+              <w:rPr>
+                <w:b/>
+                <w:bCs/>
+              </w:rPr>
+            </w:pPr>
+            <w:r>
+              <w:rPr>
+                <w:b/>
+                <w:bCs/>
+              </w:rPr>
+              <w:t>Key</w:t>
+            </w:r>
+          </w:p>
+        </w:tc>
+        <w:tc>
+          <w:tcPr>
+            <w:tcW w:w="0" w:type="auto"/>
+            <w:vAlign w:val="center"/>
+            <w:hideMark/>
+          </w:tcPr>
+          <w:p>
+            <w:pPr>
+              <w:jc w:val="center"/>
+              <w:rPr>
+                <w:b/>
+                <w:bCs/>
+              </w:rPr>
+            </w:pPr>
+            <w:r>
+              <w:rPr>
+                <w:b/>
+                <w:bCs/>
+              </w:rPr>
+              <w:t>Value</w:t>
+            </w:r>
+          </w:p>
+        </w:tc>
+      </w:tr>
+      <w:tr>
+        <w:trPr>
+          <w:tblCellSpacing w:w="15" w:type="dxa"/>
+        </w:trPr>
+        <w:tc>
+          <w:tcPr>
+            <w:tcW w:w="0" w:type="auto"/>
+            <w:vAlign w:val="center"/>
+            <w:hideMark/>
+          </w:tcPr>
+          <w:p>
+            <w:r>
+              <w:t>Content-Type</w:t>
+            </w:r>
+          </w:p>
+        </w:tc>
+        <w:tc>
+          <w:tcPr>
+            <w:tcW w:w="0" w:type="auto"/>
+            <w:vAlign w:val="center"/>
+            <w:hideMark/>
+          </w:tcPr>
+          <w:p>
+            <w:r>
+              <w:t>application/</w:t>
+            </w:r>
+            <w:proofErr w:type="spellStart"/>
+            <w:r>
+              <w:t>json</w:t>
+            </w:r>
+            <w:proofErr w:type="spellEnd"/>
+          </w:p>
+        </w:tc>
+      </w:tr>
+    </w:tbl>
+    <w:p>
+      <w:pPr>
+        <w:pStyle w:val="Heading3"/>
+      </w:pPr>
+      <w:r>
+        <w:rPr>
+          <w:rStyle w:val="Strong"/>
+          <w:b/>
+          <w:bCs/>
+        </w:rPr>
+        <w:t>Response:</w:t>
+      </w:r>
+    </w:p>
+    <w:p>
+      <w:pPr>
+        <w:pStyle w:val="Heading4"/>
+      </w:pPr>
+      <w:r>
+        <w:rPr>
+          <w:rStyle w:val="Strong"/>
+          <w:b w:val="0"/>
+          <w:bCs w:val="0"/>
+        </w:rPr>
+        <w:t>Success (200)</w:t>
+      </w:r>
+    </w:p>
+    <w:p>
+      <w:pPr>
+        <w:pStyle w:val="HTMLPreformatted"/>
+        <w:rPr>
+          <w:rStyle w:val="HTMLCode"/>
+          <w:rFonts w:eastAsiaTheme="majorEastAsia"/>
+        </w:rPr>
+      </w:pPr>
+      <w:r>
+        <w:rPr>
+          <w:rStyle w:val="HTMLCode"/>
+          <w:rFonts w:eastAsiaTheme="majorEastAsia"/>
+        </w:rPr>
+        <w:t>[</w:t>
+      </w:r>
+    </w:p>
+    <w:p>
+      <w:pPr>
+        <w:pStyle w:val="HTMLPreformatted"/>
+        <w:rPr>
+          <w:rStyle w:val="HTMLCode"/>
+          <w:rFonts w:eastAsiaTheme="majorEastAsia"/>
+        </w:rPr>
+      </w:pPr>
+      <w:r>
+        <w:rPr>
+          <w:rStyle w:val="HTMLCode"/>
+          <w:rFonts w:eastAsiaTheme="majorEastAsia"/>
+        </w:rPr>
+        <w:t xml:space="preserve">  {</w:t>
+      </w:r>
+    </w:p>
+    <w:p>
+      <w:pPr>
+        <w:pStyle w:val="HTMLPreformatted"/>
+        <w:rPr>
+          <w:rStyle w:val="HTMLCode"/>
+          <w:rFonts w:eastAsiaTheme="majorEastAsia"/>
+        </w:rPr>
+      </w:pPr>
+      <w:r>
+        <w:rPr>
+          <w:rStyle w:val="HTMLCode"/>
+          <w:rFonts w:eastAsiaTheme="majorEastAsia"/>
+        </w:rPr>
+        <w:t xml:space="preserve">    "_id": "60d5ec89f3a2b72d1c8e9f4a",</w:t>
+      </w:r>
+    </w:p>
+    <w:p>
+      <w:pPr>
+        <w:pStyle w:val="HTMLPreformatted"/>
+        <w:rPr>
+          <w:rStyle w:val="HTMLCode"/>
+          <w:rFonts w:eastAsiaTheme="majorEastAsia"/>
+        </w:rPr>
+      </w:pPr>
+      <w:r>
+        <w:rPr>
+          <w:rStyle w:val="HTMLCode"/>
+          <w:rFonts w:eastAsiaTheme="majorEastAsia"/>
+        </w:rPr>
+        <w:t xml:space="preserve">    "name": "Bolt",</w:t>
+      </w:r>
+    </w:p>
+    <w:p>
+      <w:pPr>
+        <w:pStyle w:val="HTMLPreformatted"/>
+        <w:rPr>
+          <w:rStyle w:val="HTMLCode"/>
+          <w:rFonts w:eastAsiaTheme="majorEastAsia"/>
+        </w:rPr>
+      </w:pPr>
+      <w:r>
+        <w:rPr>
+          <w:rStyle w:val="HTMLCode"/>
+          <w:rFonts w:eastAsiaTheme="majorEastAsia"/>
+        </w:rPr>
+        <w:t xml:space="preserve">    "description": "M8 stainless steel bolt"</w:t>
+      </w:r>
+    </w:p>
+    <w:p>
+      <w:pPr>
+        <w:pStyle w:val="HTMLPreformatted"/>
+        <w:rPr>
+          <w:rStyle w:val="HTMLCode"/>
+          <w:rFonts w:eastAsiaTheme="majorEastAsia"/>
+        </w:rPr>
+      </w:pPr>
+      <w:r>
+        <w:rPr>
+          <w:rStyle w:val="HTMLCode"/>
+          <w:rFonts w:eastAsiaTheme="majorEastAsia"/>
+        </w:rPr>
+        <w:t xml:space="preserve">  },</w:t>
+      </w:r>
+    </w:p>
+    <w:p>
+      <w:pPr>
+        <w:pStyle w:val="HTMLPreformatted"/>
+        <w:rPr>
+          <w:rStyle w:val="HTMLCode"/>
+          <w:rFonts w:eastAsiaTheme="majorEastAsia"/>
+        </w:rPr>
+      </w:pPr>
+      <w:r>
+        <w:rPr>
+          <w:rStyle w:val="HTMLCode"/>
+          <w:rFonts w:eastAsiaTheme="majorEastAsia"/>
+        </w:rPr>
+        <w:t xml:space="preserve">  {</w:t>
+      </w:r>
+    </w:p>
+    <w:p>
+      <w:pPr>
+        <w:pStyle w:val="HTMLPreformatted"/>
+        <w:rPr>
+          <w:rStyle w:val="HTMLCode"/>
+          <w:rFonts w:eastAsiaTheme="majorEastAsia"/>
+        </w:rPr>
+      </w:pPr>
+      <w:r>
+        <w:rPr>
+          <w:rStyle w:val="HTMLCode"/>
+          <w:rFonts w:eastAsiaTheme="majorEastAsia"/>
+        </w:rPr>
+        <w:t xml:space="preserve">    "_id": "60d5ec90f3a2b72d1c8e9f4b",</w:t>
+      </w:r>
+    </w:p>
+    <w:p>
+      <w:pPr>
+        <w:pStyle w:val="HTMLPreformatted"/>
+        <w:rPr>
+          <w:rStyle w:val="HTMLCode"/>
+          <w:rFonts w:eastAsiaTheme="majorEastAsia"/>
+        </w:rPr>
+      </w:pPr>
+      <w:r>
+        <w:rPr>
+          <w:rStyle w:val="HTMLCode"/>
+          <w:rFonts w:eastAsiaTheme="majorEastAsia"/>
+        </w:rPr>
+        <w:t xml:space="preserve">    "name": "Nut",</w:t>
+      </w:r>
+    </w:p>
+    <w:p>
+      <w:pPr>
+        <w:pStyle w:val="HTMLPreformatted"/>
+        <w:rPr>
+          <w:rStyle w:val="HTMLCode"/>
+          <w:rFonts w:eastAsiaTheme="majorEastAsia"/>
+        </w:rPr>
+      </w:pPr>
+      <w:r>
+        <w:rPr>
+          <w:rStyle w:val="HTMLCode"/>
+          <w:rFonts w:eastAsiaTheme="majorEastAsia"/>
+        </w:rPr>
+        <w:t xml:space="preserve">    "description": "Hexagonal nut for M8 bolts"</w:t>
+      </w:r>
+    </w:p>
+    <w:p>
+      <w:pPr>
+        <w:pStyle w:val="HTMLPreformatted"/>
+        <w:rPr>
+          <w:rStyle w:val="HTMLCode"/>
+          <w:rFonts w:eastAsiaTheme="majorEastAsia"/>
+        </w:rPr>
+      </w:pPr>
+      <w:r>
+        <w:rPr>
+          <w:rStyle w:val="HTMLCode"/>
+          <w:rFonts w:eastAsiaTheme="majorEastAsia"/>
+        </w:rPr>
+        <w:t xml:space="preserve">  }</w:t>
+      </w:r>
+    </w:p>
+    <w:p>
+      <w:pPr>
+        <w:pStyle w:val="HTMLPreformatted"/>
+        <w:rPr>
+          <w:rStyle w:val="HTMLCode"/>
+          <w:rFonts w:eastAsiaTheme="majorEastAsia"/>
+        </w:rPr>
+      </w:pPr>
+      <w:r>
+        <w:rPr>
+          <w:rStyle w:val="HTMLCode"/>
+          <w:rFonts w:eastAsiaTheme="majorEastAsia"/>
+        </w:rPr>
+        <w:t>]</w:t>
+      </w:r>
+    </w:p>
+    <w:p>
+      <w:pPr>
+        <w:pStyle w:val="Heading4"/>
+      </w:pPr>
+      <w:r>
+        <w:rPr>
+          <w:rStyle w:val="Strong"/>
+          <w:b w:val="0"/>
+          <w:bCs w:val="0"/>
+        </w:rPr>
+        <w:t>Error (500)</w:t>
+      </w:r>
+    </w:p>
+    <w:p>
+      <w:pPr>
+        <w:pStyle w:val="HTMLPreformatted"/>
+        <w:rPr>
+          <w:rStyle w:val="HTMLCode"/>
+          <w:rFonts w:eastAsiaTheme="majorEastAsia"/>
+        </w:rPr>
+      </w:pPr>
+      <w:r>
+        <w:rPr>
+          <w:rStyle w:val="HTMLCode"/>
+          <w:rFonts w:eastAsiaTheme="majorEastAsia"/>
+        </w:rPr>
+        <w:t>{</w:t>
+      </w:r>
+    </w:p>
+    <w:p>
+      <w:pPr>
+        <w:pStyle w:val="HTMLPreformatted"/>
+        <w:rPr>
+          <w:rStyle w:val="HTMLCode"/>
+          <w:rFonts w:eastAsiaTheme="majorEastAsia"/>
+        </w:rPr>
+      </w:pPr>
+      <w:r>
+        <w:rPr>
+          <w:rStyle w:val="HTMLCode"/>
+          <w:rFonts w:eastAsiaTheme="majorEastAsia"/>
+        </w:rPr>
+        <w:t xml:space="preserve">  "error": "Internal server error"</w:t>
+      </w:r>
+    </w:p>
+    <w:p>
+      <w:pPr>
+        <w:pStyle w:val="HTMLPreformatted"/>
+        <w:rPr>
+          <w:rStyle w:val="HTMLCode"/>
+          <w:rFonts w:eastAsiaTheme="majorEastAsia"/>
+        </w:rPr>
+      </w:pPr>
+      <w:r>
+        <w:rPr>
+          <w:rStyle w:val="HTMLCode"/>
+          <w:rFonts w:eastAsiaTheme="majorEastAsia"/>
+        </w:rPr>
+        <w:t>}</w:t>
+      </w:r>
+    </w:p>
+    <w:p>
+      <w:r>
+        <w:pict w14:anchorId="0FF140AC">
+          <v:rect id="_x0000_i1035" style="width:0;height:1.5pt" o:hralign="center" o:hrstd="t" o:hr="t" fillcolor="#a0a0a0" stroked="f"/>
+        </w:pict>
+      </w:r>
+    </w:p>
+    <w:p>
+      <w:pPr>
+        <w:pStyle w:val="Heading3"/>
+      </w:pPr>
+      <w:r>
+        <w:rPr>
+          <w:rStyle w:val="Strong"/>
+          <w:b/>
+          <w:bCs/>
+        </w:rPr>
+        <w:lastRenderedPageBreak/>
+        <w:t>Usage Example in Postman</w:t>
+      </w:r>
+    </w:p>
+    <w:p>
+      <w:pPr>
+        <w:numPr>
+          <w:ilvl w:val="0"/>
+          <w:numId w:val="7"/>
+        </w:numPr>
+        <w:spacing w:before="100" w:beforeAutospacing="1" w:after="100" w:afterAutospacing="1" w:line="240" w:lineRule="auto"/>
+      </w:pPr>
+      <w:r>
+        <w:rPr>
+          <w:rStyle w:val="Strong"/>
+        </w:rPr>
+        <w:t>Open Postman</w:t>
+      </w:r>
+      <w:r>
+        <w:t>.</w:t>
+      </w:r>
+    </w:p>
+    <w:p>
+      <w:pPr>
+        <w:numPr>
+          <w:ilvl w:val="0"/>
+          <w:numId w:val="7"/>
+        </w:numPr>
+        <w:spacing w:before="100" w:beforeAutospacing="1" w:after="100" w:afterAutospacing="1" w:line="240" w:lineRule="auto"/>
+      </w:pPr>
+      <w:r>
+        <w:rPr>
+          <w:rStyle w:val="Strong"/>
+        </w:rPr>
+        <w:t>Select GET method</w:t>
+      </w:r>
+      <w:r>
+        <w:t>.</w:t>
+      </w:r>
+    </w:p>
+    <w:p>
+      <w:pPr>
+        <w:numPr>
+          <w:ilvl w:val="0"/>
+          <w:numId w:val="7"/>
+        </w:numPr>
+        <w:spacing w:before="100" w:beforeAutospacing="1" w:after="100" w:afterAutospacing="1" w:line="240" w:lineRule="auto"/>
+      </w:pPr>
+      <w:r>
+        <w:rPr>
+          <w:rStyle w:val="Strong"/>
+        </w:rPr>
+        <w:t>Enter the URL:</w:t>
+      </w:r>
+      <w:r>
+        <w:t xml:space="preserve"> </w:t>
+      </w:r>
+    </w:p>
+    <w:p>
+      <w:pPr>
+        <w:numPr>
+          <w:ilvl w:val="1"/>
+          <w:numId w:val="7"/>
+        </w:numPr>
+        <w:spacing w:before="100" w:beforeAutospacing="1" w:after="100" w:afterAutospacing="1" w:line="240" w:lineRule="auto"/>
+      </w:pPr>
+      <w:r>
+        <w:rPr>
+          <w:rStyle w:val="HTMLCode"/>
+          <w:rFonts w:eastAsiaTheme="majorEastAsia"/>
+        </w:rPr>
+        <w:t>http://localhost:3000/api/work-instructions/tools</w:t>
+      </w:r>
+    </w:p>
+    <w:p>
+      <w:pPr>
+        <w:numPr>
+          <w:ilvl w:val="1"/>
+          <w:numId w:val="7"/>
+        </w:numPr>
+        <w:spacing w:before="100" w:beforeAutospacing="1" w:after="100" w:afterAutospacing="1" w:line="240" w:lineRule="auto"/>
+      </w:pPr>
+      <w:r>
+        <w:rPr>
+          <w:rStyle w:val="HTMLCode"/>
+          <w:rFonts w:eastAsiaTheme="majorEastAsia"/>
+        </w:rPr>
+        <w:t>http://localhost:3000/api/work-instructions/parts</w:t>
+      </w:r>
+    </w:p>
+    <w:p>
+      <w:pPr>
+        <w:numPr>
+          <w:ilvl w:val="0"/>
+          <w:numId w:val="7"/>
+        </w:numPr>
+        <w:spacing w:before="100" w:beforeAutospacing="1" w:after="100" w:afterAutospacing="1" w:line="240" w:lineRule="auto"/>
+      </w:pPr>
+      <w:r>
+        <w:rPr>
+          <w:rStyle w:val="Strong"/>
+        </w:rPr>
+        <w:t>Click "Send"</w:t>
+      </w:r>
+      <w:r>
+        <w:t>.</w:t>
+      </w:r>
+    </w:p>
+    <w:p>
+      <w:pPr>
+        <w:numPr>
+          <w:ilvl w:val="0"/>
+          <w:numId w:val="7"/>
+        </w:numPr>
+        <w:spacing w:before="100" w:beforeAutospacing="1" w:after="100" w:afterAutospacing="1" w:line="240" w:lineRule="auto"/>
+      </w:pPr>
+      <w:r>
+        <w:rPr>
+          <w:rStyle w:val="Strong"/>
+        </w:rPr>
+        <w:t>Check the JSON response</w:t>
+      </w:r>
+      <w:r>
+        <w:t>.</w:t>
+      </w:r>
+    </w:p>
+    <w:p>
+      <w:pPr>
+        <w:spacing w:after="0"/>
+      </w:pPr>
+      <w:r>
+        <w:pict w14:anchorId="354ABDC8">
+          <v:rect id="_x0000_i1036" style="width:0;height:1.5pt" o:hralign="center" o:hrstd="t" o:hr="t" fillcolor="#a0a0a0" stroked="f"/>
+        </w:pict>
+      </w:r>
+    </w:p>
+    <w:p>
+      <w:pPr>
+        <w:pStyle w:val="NormalWeb"/>
+      </w:pPr>
+      <w:r>
+        <w:t xml:space="preserve">This documentation can be shared with the frontend developer for integration. Let me know if you need any modifications! </w:t>
+      </w:r>
+      <w:r>
+        <w:rPr>
+          <w:rFonts w:ascii="Segoe UI Emoji" w:hAnsi="Segoe UI Emoji" w:cs="Segoe UI Emoji"/>
+        </w:rPr>
+        <w:t>🚀</w:t>
+      </w:r>
+    </w:p>
+    <w:p>
+      <w:pPr>
+        <w:tabs>
+          <w:tab w:val="left" w:pos="916"/>
+          <w:tab w:val="left" w:pos="1832"/>
+          <w:tab w:val="left" w:pos="2748"/>
+          <w:tab w:val="left" w:pos="3664"/>
+          <w:tab w:val="left" w:pos="4580"/>
+          <w:tab w:val="left" w:pos="5496"/>
+          <w:tab w:val="left" w:pos="6412"/>
+          <w:tab w:val="left" w:pos="7328"/>
+          <w:tab w:val="left" w:pos="8244"/>
+          <w:tab w:val="left" w:pos="9160"/>
+          <w:tab w:val="left" w:pos="10076"/>
+          <w:tab w:val="left" w:pos="10992"/>
+          <w:tab w:val="left" w:pos="11908"/>
+          <w:tab w:val="left" w:pos="12824"/>
+          <w:tab w:val="left" w:pos="13740"/>
+          <w:tab w:val="left" w:pos="14656"/>
+        </w:tabs>
+        <w:spacing w:after="0" w:line="240" w:lineRule="auto"/>
+        <w:rPr>
+          <w:rFonts w:ascii="Courier New" w:eastAsia="Times New Roman" w:hAnsi="Courier New" w:cs="Courier New"/>
+          <w:kern w:val="0"/>
+          <w:sz w:val="20"/>
+          <w:szCs w:val="20"/>
+          <w:lang w:eastAsia="en-IN"/>
+          <w14:ligatures w14:val="none"/>
+        </w:rPr>
+      </w:pPr>
     </w:p>
     <w:p>
       <w:pPr>
@@ -9177,6 +11668,123 @@
     </w:lvl>
   </w:abstractNum>
   <w:abstractNum w:abstractNumId="4" w15:restartNumberingAfterBreak="0">
+    <w:nsid w:val="474D27FA"/>
+    <w:multiLevelType w:val="multilevel"/>
+    <w:tmpl w:val="D438F83E"/>
+    <w:lvl w:ilvl="0">
+      <w:start w:val="1"/>
+      <w:numFmt w:val="decimal"/>
+      <w:lvlText w:val="%1."/>
+      <w:lvlJc w:val="left"/>
+      <w:pPr>
+        <w:tabs>
+          <w:tab w:val="num" w:pos="720"/>
+        </w:tabs>
+        <w:ind w:left="720" w:hanging="360"/>
+      </w:pPr>
+    </w:lvl>
+    <w:lvl w:ilvl="1">
+      <w:start w:val="1"/>
+      <w:numFmt w:val="bullet"/>
+      <w:lvlText w:val="o"/>
+      <w:lvlJc w:val="left"/>
+      <w:pPr>
+        <w:tabs>
+          <w:tab w:val="num" w:pos="1440"/>
+        </w:tabs>
+        <w:ind w:left="1440" w:hanging="360"/>
+      </w:pPr>
+      <w:rPr>
+        <w:rFonts w:ascii="Courier New" w:hAnsi="Courier New" w:hint="default"/>
+        <w:sz w:val="20"/>
+      </w:rPr>
+    </w:lvl>
+    <w:lvl w:ilvl="2" w:tentative="1">
+      <w:start w:val="1"/>
+      <w:numFmt w:val="decimal"/>
+      <w:lvlText w:val="%3."/>
+      <w:lvlJc w:val="left"/>
+      <w:pPr>
+        <w:tabs>
+          <w:tab w:val="num" w:pos="2160"/>
+        </w:tabs>
+        <w:ind w:left="2160" w:hanging="360"/>
+      </w:pPr>
+    </w:lvl>
+    <w:lvl w:ilvl="3" w:tentative="1">
+      <w:start w:val="1"/>
+      <w:numFmt w:val="decimal"/>
+      <w:lvlText w:val="%4."/>
+      <w:lvlJc w:val="left"/>
+      <w:pPr>
+        <w:tabs>
+          <w:tab w:val="num" w:pos="2880"/>
+        </w:tabs>
+        <w:ind w:left="2880" w:hanging="360"/>
+      </w:pPr>
+    </w:lvl>
+    <w:lvl w:ilvl="4" w:tentative="1">
+      <w:start w:val="1"/>
+      <w:numFmt w:val="decimal"/>
+      <w:lvlText w:val="%5."/>
+      <w:lvlJc w:val="left"/>
+      <w:pPr>
+        <w:tabs>
+          <w:tab w:val="num" w:pos="3600"/>
+        </w:tabs>
+        <w:ind w:left="3600" w:hanging="360"/>
+      </w:pPr>
+    </w:lvl>
+    <w:lvl w:ilvl="5" w:tentative="1">
+      <w:start w:val="1"/>
+      <w:numFmt w:val="decimal"/>
+      <w:lvlText w:val="%6."/>
+      <w:lvlJc w:val="left"/>
+      <w:pPr>
+        <w:tabs>
+          <w:tab w:val="num" w:pos="4320"/>
+        </w:tabs>
+        <w:ind w:left="4320" w:hanging="360"/>
+      </w:pPr>
+    </w:lvl>
+    <w:lvl w:ilvl="6" w:tentative="1">
+      <w:start w:val="1"/>
+      <w:numFmt w:val="decimal"/>
+      <w:lvlText w:val="%7."/>
+      <w:lvlJc w:val="left"/>
+      <w:pPr>
+        <w:tabs>
+          <w:tab w:val="num" w:pos="5040"/>
+        </w:tabs>
+        <w:ind w:left="5040" w:hanging="360"/>
+      </w:pPr>
+    </w:lvl>
+    <w:lvl w:ilvl="7" w:tentative="1">
+      <w:start w:val="1"/>
+      <w:numFmt w:val="decimal"/>
+      <w:lvlText w:val="%8."/>
+      <w:lvlJc w:val="left"/>
+      <w:pPr>
+        <w:tabs>
+          <w:tab w:val="num" w:pos="5760"/>
+        </w:tabs>
+        <w:ind w:left="5760" w:hanging="360"/>
+      </w:pPr>
+    </w:lvl>
+    <w:lvl w:ilvl="8" w:tentative="1">
+      <w:start w:val="1"/>
+      <w:numFmt w:val="decimal"/>
+      <w:lvlText w:val="%9."/>
+      <w:lvlJc w:val="left"/>
+      <w:pPr>
+        <w:tabs>
+          <w:tab w:val="num" w:pos="6480"/>
+        </w:tabs>
+        <w:ind w:left="6480" w:hanging="360"/>
+      </w:pPr>
+    </w:lvl>
+  </w:abstractNum>
+  <w:abstractNum w:abstractNumId="5" w15:restartNumberingAfterBreak="0">
     <w:nsid w:val="58B900AE"/>
     <w:multiLevelType w:val="multilevel"/>
     <w:tmpl w:val="706A069C"/>
@@ -9325,7 +11933,7 @@
       </w:rPr>
     </w:lvl>
   </w:abstractNum>
-  <w:abstractNum w:abstractNumId="5" w15:restartNumberingAfterBreak="0">
+  <w:abstractNum w:abstractNumId="6" w15:restartNumberingAfterBreak="0">
     <w:nsid w:val="5E5F34EB"/>
     <w:multiLevelType w:val="multilevel"/>
     <w:tmpl w:val="C52A4F74"/>
@@ -9487,9 +12095,12 @@
     <w:abstractNumId w:val="2"/>
   </w:num>
   <w:num w:numId="5" w16cid:durableId="1220896943">
+    <w:abstractNumId w:val="6"/>
+  </w:num>
+  <w:num w:numId="6" w16cid:durableId="1567447879">
     <w:abstractNumId w:val="5"/>
   </w:num>
-  <w:num w:numId="6" w16cid:durableId="1567447879">
+  <w:num w:numId="7" w16cid:durableId="1008603449">
     <w:abstractNumId w:val="4"/>
   </w:num>
 </w:numbering>
@@ -9962,6 +12573,29 @@
       <w14:ligatures w14:val="none"/>
     </w:rPr>
   </w:style>
+  <w:style w:type="paragraph" w:styleId="Heading4">
+    <w:name w:val="heading 4"/>
+    <w:basedOn w:val="Normal"/>
+    <w:next w:val="Normal"/>
+    <w:link w:val="Heading4Char"/>
+    <w:uiPriority w:val="9"/>
+    <w:semiHidden/>
+    <w:unhideWhenUsed/>
+    <w:qFormat/>
+    <w:rsid w:val="0000784E"/>
+    <w:pPr>
+      <w:keepNext/>
+      <w:keepLines/>
+      <w:spacing w:before="40" w:after="0"/>
+      <w:outlineLvl w:val="3"/>
+    </w:pPr>
+    <w:rPr>
+      <w:rFonts w:asciiTheme="majorHAnsi" w:eastAsiaTheme="majorEastAsia" w:hAnsiTheme="majorHAnsi" w:cstheme="majorBidi"/>
+      <w:i/>
+      <w:iCs/>
+      <w:color w:val="2F5496" w:themeColor="accent1" w:themeShade="BF"/>
+    </w:rPr>
+  </w:style>
   <w:style w:type="character" w:default="1" w:styleId="DefaultParagraphFont">
     <w:name w:val="Default Paragraph Font"/>
     <w:uiPriority w:val="1"/>
@@ -10135,6 +12769,20 @@
       <w:szCs w:val="20"/>
       <w:lang w:eastAsia="en-IN"/>
       <w14:ligatures w14:val="none"/>
+    </w:rPr>
+  </w:style>
+  <w:style w:type="character" w:customStyle="1" w:styleId="Heading4Char">
+    <w:name w:val="Heading 4 Char"/>
+    <w:basedOn w:val="DefaultParagraphFont"/>
+    <w:link w:val="Heading4"/>
+    <w:uiPriority w:val="9"/>
+    <w:semiHidden/>
+    <w:rsid w:val="0000784E"/>
+    <w:rPr>
+      <w:rFonts w:asciiTheme="majorHAnsi" w:eastAsiaTheme="majorEastAsia" w:hAnsiTheme="majorHAnsi" w:cstheme="majorBidi"/>
+      <w:i/>
+      <w:iCs/>
+      <w:color w:val="2F5496" w:themeColor="accent1" w:themeShade="BF"/>
     </w:rPr>
   </w:style>
 </w:styles>

</xml_diff>